<commit_message>
First draft of the report, 2023.07.18.
</commit_message>
<xml_diff>
--- a/docx/OpenMusE_simple_template.docx
+++ b/docx/OpenMusE_simple_template.docx
@@ -27,6 +27,3006 @@
         <w:t>subtitle</w:t>
       </w:r>
       <w:proofErr w:type="gramEnd"/>
+    </w:p>
+    <w:sdt>
+      <w:sdtPr>
+        <w:id w:val="-415711307"/>
+        <w:docPartObj>
+          <w:docPartGallery w:val="Table of Contents"/>
+          <w:docPartUnique/>
+        </w:docPartObj>
+      </w:sdtPr>
+      <w:sdtEndPr>
+        <w:rPr>
+          <w:rFonts w:ascii="Arial" w:eastAsiaTheme="minorHAnsi" w:hAnsi="Arial" w:cstheme="minorBidi"/>
+          <w:b/>
+          <w:bCs/>
+          <w:noProof/>
+          <w:color w:val="595959" w:themeColor="text1" w:themeTint="A6"/>
+          <w:sz w:val="22"/>
+          <w:szCs w:val="22"/>
+          <w:lang w:val="de-AT" w:eastAsia="en-US"/>
+        </w:rPr>
+      </w:sdtEndPr>
+      <w:sdtContent>
+        <w:p>
+          <w:pPr>
+            <w:pStyle w:val="TOCHeading"/>
+          </w:pPr>
+          <w:r>
+            <w:t>Contents</w:t>
+          </w:r>
+        </w:p>
+        <w:p>
+          <w:pPr>
+            <w:pStyle w:val="TOC1"/>
+            <w:rPr>
+              <w:rFonts w:asciiTheme="minorHAnsi" w:hAnsiTheme="minorHAnsi"/>
+              <w:color w:val="auto"/>
+              <w:kern w:val="2"/>
+              <w:lang w:val="en-GB" w:eastAsia="en-GB"/>
+              <w14:ligatures w14:val="standardContextual"/>
+            </w:rPr>
+          </w:pPr>
+          <w:r>
+            <w:fldChar w:fldCharType="begin"/>
+          </w:r>
+          <w:r>
+            <w:instrText xml:space="preserve"> TOC \o "1-3" \h \z \u </w:instrText>
+          </w:r>
+          <w:r>
+            <w:fldChar w:fldCharType="separate"/>
+          </w:r>
+          <w:hyperlink w:anchor="_Toc140568828" w:history="1">
+            <w:r>
+              <w:rPr>
+                <w:rStyle w:val="Hyperlink"/>
+              </w:rPr>
+              <w:t>Data Summary</w:t>
+            </w:r>
+            <w:r>
+              <w:rPr>
+                <w:webHidden/>
+              </w:rPr>
+              <w:tab/>
+            </w:r>
+            <w:r>
+              <w:rPr>
+                <w:webHidden/>
+              </w:rPr>
+              <w:fldChar w:fldCharType="begin"/>
+            </w:r>
+            <w:r>
+              <w:rPr>
+                <w:webHidden/>
+              </w:rPr>
+              <w:instrText xml:space="preserve"> PAGEREF _Toc140568828 \h </w:instrText>
+            </w:r>
+            <w:r>
+              <w:rPr>
+                <w:webHidden/>
+              </w:rPr>
+            </w:r>
+            <w:r>
+              <w:rPr>
+                <w:webHidden/>
+              </w:rPr>
+              <w:fldChar w:fldCharType="separate"/>
+            </w:r>
+            <w:r>
+              <w:rPr>
+                <w:webHidden/>
+              </w:rPr>
+              <w:t>1</w:t>
+            </w:r>
+            <w:r>
+              <w:rPr>
+                <w:webHidden/>
+              </w:rPr>
+              <w:fldChar w:fldCharType="end"/>
+            </w:r>
+          </w:hyperlink>
+        </w:p>
+        <w:p>
+          <w:pPr>
+            <w:pStyle w:val="TOC2"/>
+            <w:rPr>
+              <w:rFonts w:asciiTheme="minorHAnsi" w:hAnsiTheme="minorHAnsi"/>
+              <w:noProof/>
+              <w:color w:val="auto"/>
+              <w:kern w:val="2"/>
+              <w:lang w:val="en-GB" w:eastAsia="en-GB"/>
+              <w14:ligatures w14:val="standardContextual"/>
+            </w:rPr>
+          </w:pPr>
+          <w:hyperlink w:anchor="_Toc140568829" w:history="1">
+            <w:r>
+              <w:rPr>
+                <w:rStyle w:val="Hyperlink"/>
+                <w:noProof/>
+              </w:rPr>
+              <w:t>Purpose of data generation in relation to the project</w:t>
+            </w:r>
+            <w:r>
+              <w:rPr>
+                <w:noProof/>
+                <w:webHidden/>
+              </w:rPr>
+              <w:tab/>
+            </w:r>
+            <w:r>
+              <w:rPr>
+                <w:noProof/>
+                <w:webHidden/>
+              </w:rPr>
+              <w:fldChar w:fldCharType="begin"/>
+            </w:r>
+            <w:r>
+              <w:rPr>
+                <w:noProof/>
+                <w:webHidden/>
+              </w:rPr>
+              <w:instrText xml:space="preserve"> PAGEREF _Toc140568829 \h </w:instrText>
+            </w:r>
+            <w:r>
+              <w:rPr>
+                <w:noProof/>
+                <w:webHidden/>
+              </w:rPr>
+            </w:r>
+            <w:r>
+              <w:rPr>
+                <w:noProof/>
+                <w:webHidden/>
+              </w:rPr>
+              <w:fldChar w:fldCharType="separate"/>
+            </w:r>
+            <w:r>
+              <w:rPr>
+                <w:noProof/>
+                <w:webHidden/>
+              </w:rPr>
+              <w:t>3</w:t>
+            </w:r>
+            <w:r>
+              <w:rPr>
+                <w:noProof/>
+                <w:webHidden/>
+              </w:rPr>
+              <w:fldChar w:fldCharType="end"/>
+            </w:r>
+          </w:hyperlink>
+        </w:p>
+        <w:p>
+          <w:pPr>
+            <w:pStyle w:val="TOC2"/>
+            <w:rPr>
+              <w:rFonts w:asciiTheme="minorHAnsi" w:hAnsiTheme="minorHAnsi"/>
+              <w:noProof/>
+              <w:color w:val="auto"/>
+              <w:kern w:val="2"/>
+              <w:lang w:val="en-GB" w:eastAsia="en-GB"/>
+              <w14:ligatures w14:val="standardContextual"/>
+            </w:rPr>
+          </w:pPr>
+          <w:hyperlink w:anchor="_Toc140568830" w:history="1">
+            <w:r>
+              <w:rPr>
+                <w:rStyle w:val="Hyperlink"/>
+                <w:noProof/>
+              </w:rPr>
+              <w:t>1.2 Definitions</w:t>
+            </w:r>
+            <w:r>
+              <w:rPr>
+                <w:noProof/>
+                <w:webHidden/>
+              </w:rPr>
+              <w:tab/>
+            </w:r>
+            <w:r>
+              <w:rPr>
+                <w:noProof/>
+                <w:webHidden/>
+              </w:rPr>
+              <w:fldChar w:fldCharType="begin"/>
+            </w:r>
+            <w:r>
+              <w:rPr>
+                <w:noProof/>
+                <w:webHidden/>
+              </w:rPr>
+              <w:instrText xml:space="preserve"> PAGEREF _Toc140568830 \h </w:instrText>
+            </w:r>
+            <w:r>
+              <w:rPr>
+                <w:noProof/>
+                <w:webHidden/>
+              </w:rPr>
+            </w:r>
+            <w:r>
+              <w:rPr>
+                <w:noProof/>
+                <w:webHidden/>
+              </w:rPr>
+              <w:fldChar w:fldCharType="separate"/>
+            </w:r>
+            <w:r>
+              <w:rPr>
+                <w:noProof/>
+                <w:webHidden/>
+              </w:rPr>
+              <w:t>4</w:t>
+            </w:r>
+            <w:r>
+              <w:rPr>
+                <w:noProof/>
+                <w:webHidden/>
+              </w:rPr>
+              <w:fldChar w:fldCharType="end"/>
+            </w:r>
+          </w:hyperlink>
+        </w:p>
+        <w:p>
+          <w:pPr>
+            <w:pStyle w:val="TOC3"/>
+            <w:rPr>
+              <w:rFonts w:asciiTheme="minorHAnsi" w:eastAsiaTheme="minorEastAsia" w:hAnsiTheme="minorHAnsi"/>
+              <w:noProof/>
+              <w:color w:val="auto"/>
+              <w:kern w:val="2"/>
+              <w:lang w:val="en-GB" w:eastAsia="en-GB"/>
+              <w14:ligatures w14:val="standardContextual"/>
+            </w:rPr>
+          </w:pPr>
+          <w:hyperlink w:anchor="_Toc140568831" w:history="1">
+            <w:r>
+              <w:rPr>
+                <w:rStyle w:val="Hyperlink"/>
+                <w:noProof/>
+              </w:rPr>
+              <w:t>Size</w:t>
+            </w:r>
+            <w:r>
+              <w:rPr>
+                <w:noProof/>
+                <w:webHidden/>
+              </w:rPr>
+              <w:tab/>
+            </w:r>
+            <w:r>
+              <w:rPr>
+                <w:noProof/>
+                <w:webHidden/>
+              </w:rPr>
+              <w:fldChar w:fldCharType="begin"/>
+            </w:r>
+            <w:r>
+              <w:rPr>
+                <w:noProof/>
+                <w:webHidden/>
+              </w:rPr>
+              <w:instrText xml:space="preserve"> PAGEREF _Toc140568831 \h </w:instrText>
+            </w:r>
+            <w:r>
+              <w:rPr>
+                <w:noProof/>
+                <w:webHidden/>
+              </w:rPr>
+            </w:r>
+            <w:r>
+              <w:rPr>
+                <w:noProof/>
+                <w:webHidden/>
+              </w:rPr>
+              <w:fldChar w:fldCharType="separate"/>
+            </w:r>
+            <w:r>
+              <w:rPr>
+                <w:noProof/>
+                <w:webHidden/>
+              </w:rPr>
+              <w:t>6</w:t>
+            </w:r>
+            <w:r>
+              <w:rPr>
+                <w:noProof/>
+                <w:webHidden/>
+              </w:rPr>
+              <w:fldChar w:fldCharType="end"/>
+            </w:r>
+          </w:hyperlink>
+        </w:p>
+        <w:p>
+          <w:pPr>
+            <w:pStyle w:val="TOC3"/>
+            <w:rPr>
+              <w:rFonts w:asciiTheme="minorHAnsi" w:eastAsiaTheme="minorEastAsia" w:hAnsiTheme="minorHAnsi"/>
+              <w:noProof/>
+              <w:color w:val="auto"/>
+              <w:kern w:val="2"/>
+              <w:lang w:val="en-GB" w:eastAsia="en-GB"/>
+              <w14:ligatures w14:val="standardContextual"/>
+            </w:rPr>
+          </w:pPr>
+          <w:hyperlink w:anchor="_Toc140568832" w:history="1">
+            <w:r>
+              <w:rPr>
+                <w:rStyle w:val="Hyperlink"/>
+                <w:noProof/>
+              </w:rPr>
+              <w:t>1.4.3 Data Summary: Music, Society, Citizenship</w:t>
+            </w:r>
+            <w:r>
+              <w:rPr>
+                <w:noProof/>
+                <w:webHidden/>
+              </w:rPr>
+              <w:tab/>
+            </w:r>
+            <w:r>
+              <w:rPr>
+                <w:noProof/>
+                <w:webHidden/>
+              </w:rPr>
+              <w:fldChar w:fldCharType="begin"/>
+            </w:r>
+            <w:r>
+              <w:rPr>
+                <w:noProof/>
+                <w:webHidden/>
+              </w:rPr>
+              <w:instrText xml:space="preserve"> PAGEREF _Toc140568832 \h </w:instrText>
+            </w:r>
+            <w:r>
+              <w:rPr>
+                <w:noProof/>
+                <w:webHidden/>
+              </w:rPr>
+            </w:r>
+            <w:r>
+              <w:rPr>
+                <w:noProof/>
+                <w:webHidden/>
+              </w:rPr>
+              <w:fldChar w:fldCharType="separate"/>
+            </w:r>
+            <w:r>
+              <w:rPr>
+                <w:noProof/>
+                <w:webHidden/>
+              </w:rPr>
+              <w:t>6</w:t>
+            </w:r>
+            <w:r>
+              <w:rPr>
+                <w:noProof/>
+                <w:webHidden/>
+              </w:rPr>
+              <w:fldChar w:fldCharType="end"/>
+            </w:r>
+          </w:hyperlink>
+        </w:p>
+        <w:p>
+          <w:pPr>
+            <w:pStyle w:val="TOC3"/>
+            <w:rPr>
+              <w:rFonts w:asciiTheme="minorHAnsi" w:eastAsiaTheme="minorEastAsia" w:hAnsiTheme="minorHAnsi"/>
+              <w:noProof/>
+              <w:color w:val="auto"/>
+              <w:kern w:val="2"/>
+              <w:lang w:val="en-GB" w:eastAsia="en-GB"/>
+              <w14:ligatures w14:val="standardContextual"/>
+            </w:rPr>
+          </w:pPr>
+          <w:hyperlink w:anchor="_Toc140568833" w:history="1">
+            <w:r>
+              <w:rPr>
+                <w:rStyle w:val="Hyperlink"/>
+                <w:noProof/>
+              </w:rPr>
+              <w:t>Data generation</w:t>
+            </w:r>
+            <w:r>
+              <w:rPr>
+                <w:noProof/>
+                <w:webHidden/>
+              </w:rPr>
+              <w:tab/>
+            </w:r>
+            <w:r>
+              <w:rPr>
+                <w:noProof/>
+                <w:webHidden/>
+              </w:rPr>
+              <w:fldChar w:fldCharType="begin"/>
+            </w:r>
+            <w:r>
+              <w:rPr>
+                <w:noProof/>
+                <w:webHidden/>
+              </w:rPr>
+              <w:instrText xml:space="preserve"> PAGEREF _Toc140568833 \h </w:instrText>
+            </w:r>
+            <w:r>
+              <w:rPr>
+                <w:noProof/>
+                <w:webHidden/>
+              </w:rPr>
+            </w:r>
+            <w:r>
+              <w:rPr>
+                <w:noProof/>
+                <w:webHidden/>
+              </w:rPr>
+              <w:fldChar w:fldCharType="separate"/>
+            </w:r>
+            <w:r>
+              <w:rPr>
+                <w:noProof/>
+                <w:webHidden/>
+              </w:rPr>
+              <w:t>7</w:t>
+            </w:r>
+            <w:r>
+              <w:rPr>
+                <w:noProof/>
+                <w:webHidden/>
+              </w:rPr>
+              <w:fldChar w:fldCharType="end"/>
+            </w:r>
+          </w:hyperlink>
+        </w:p>
+        <w:p>
+          <w:pPr>
+            <w:pStyle w:val="TOC3"/>
+            <w:rPr>
+              <w:rFonts w:asciiTheme="minorHAnsi" w:eastAsiaTheme="minorEastAsia" w:hAnsiTheme="minorHAnsi"/>
+              <w:noProof/>
+              <w:color w:val="auto"/>
+              <w:kern w:val="2"/>
+              <w:lang w:val="en-GB" w:eastAsia="en-GB"/>
+              <w14:ligatures w14:val="standardContextual"/>
+            </w:rPr>
+          </w:pPr>
+          <w:hyperlink w:anchor="_Toc140568834" w:history="1">
+            <w:r>
+              <w:rPr>
+                <w:rStyle w:val="Hyperlink"/>
+                <w:noProof/>
+              </w:rPr>
+              <w:t>Size</w:t>
+            </w:r>
+            <w:r>
+              <w:rPr>
+                <w:noProof/>
+                <w:webHidden/>
+              </w:rPr>
+              <w:tab/>
+            </w:r>
+            <w:r>
+              <w:rPr>
+                <w:noProof/>
+                <w:webHidden/>
+              </w:rPr>
+              <w:fldChar w:fldCharType="begin"/>
+            </w:r>
+            <w:r>
+              <w:rPr>
+                <w:noProof/>
+                <w:webHidden/>
+              </w:rPr>
+              <w:instrText xml:space="preserve"> PAGEREF _Toc140568834 \h </w:instrText>
+            </w:r>
+            <w:r>
+              <w:rPr>
+                <w:noProof/>
+                <w:webHidden/>
+              </w:rPr>
+            </w:r>
+            <w:r>
+              <w:rPr>
+                <w:noProof/>
+                <w:webHidden/>
+              </w:rPr>
+              <w:fldChar w:fldCharType="separate"/>
+            </w:r>
+            <w:r>
+              <w:rPr>
+                <w:noProof/>
+                <w:webHidden/>
+              </w:rPr>
+              <w:t>7</w:t>
+            </w:r>
+            <w:r>
+              <w:rPr>
+                <w:noProof/>
+                <w:webHidden/>
+              </w:rPr>
+              <w:fldChar w:fldCharType="end"/>
+            </w:r>
+          </w:hyperlink>
+        </w:p>
+        <w:p>
+          <w:pPr>
+            <w:pStyle w:val="TOC3"/>
+            <w:rPr>
+              <w:rFonts w:asciiTheme="minorHAnsi" w:eastAsiaTheme="minorEastAsia" w:hAnsiTheme="minorHAnsi"/>
+              <w:noProof/>
+              <w:color w:val="auto"/>
+              <w:kern w:val="2"/>
+              <w:lang w:val="en-GB" w:eastAsia="en-GB"/>
+              <w14:ligatures w14:val="standardContextual"/>
+            </w:rPr>
+          </w:pPr>
+          <w:hyperlink w:anchor="_Toc140568835" w:history="1">
+            <w:r>
+              <w:rPr>
+                <w:rStyle w:val="Hyperlink"/>
+                <w:noProof/>
+              </w:rPr>
+              <w:t>1.2.4 Data Summary: Innovation</w:t>
+            </w:r>
+            <w:r>
+              <w:rPr>
+                <w:noProof/>
+                <w:webHidden/>
+              </w:rPr>
+              <w:tab/>
+            </w:r>
+            <w:r>
+              <w:rPr>
+                <w:noProof/>
+                <w:webHidden/>
+              </w:rPr>
+              <w:fldChar w:fldCharType="begin"/>
+            </w:r>
+            <w:r>
+              <w:rPr>
+                <w:noProof/>
+                <w:webHidden/>
+              </w:rPr>
+              <w:instrText xml:space="preserve"> PAGEREF _Toc140568835 \h </w:instrText>
+            </w:r>
+            <w:r>
+              <w:rPr>
+                <w:noProof/>
+                <w:webHidden/>
+              </w:rPr>
+            </w:r>
+            <w:r>
+              <w:rPr>
+                <w:noProof/>
+                <w:webHidden/>
+              </w:rPr>
+              <w:fldChar w:fldCharType="separate"/>
+            </w:r>
+            <w:r>
+              <w:rPr>
+                <w:noProof/>
+                <w:webHidden/>
+              </w:rPr>
+              <w:t>8</w:t>
+            </w:r>
+            <w:r>
+              <w:rPr>
+                <w:noProof/>
+                <w:webHidden/>
+              </w:rPr>
+              <w:fldChar w:fldCharType="end"/>
+            </w:r>
+          </w:hyperlink>
+        </w:p>
+        <w:p>
+          <w:pPr>
+            <w:pStyle w:val="TOC2"/>
+            <w:rPr>
+              <w:rFonts w:asciiTheme="minorHAnsi" w:hAnsiTheme="minorHAnsi"/>
+              <w:noProof/>
+              <w:color w:val="auto"/>
+              <w:kern w:val="2"/>
+              <w:lang w:val="en-GB" w:eastAsia="en-GB"/>
+              <w14:ligatures w14:val="standardContextual"/>
+            </w:rPr>
+          </w:pPr>
+          <w:hyperlink w:anchor="_Toc140568836" w:history="1">
+            <w:r>
+              <w:rPr>
+                <w:rStyle w:val="Hyperlink"/>
+                <w:noProof/>
+              </w:rPr>
+              <w:t>1.5 Data Dissemination: Observatory</w:t>
+            </w:r>
+            <w:r>
+              <w:rPr>
+                <w:noProof/>
+                <w:webHidden/>
+              </w:rPr>
+              <w:tab/>
+            </w:r>
+            <w:r>
+              <w:rPr>
+                <w:noProof/>
+                <w:webHidden/>
+              </w:rPr>
+              <w:fldChar w:fldCharType="begin"/>
+            </w:r>
+            <w:r>
+              <w:rPr>
+                <w:noProof/>
+                <w:webHidden/>
+              </w:rPr>
+              <w:instrText xml:space="preserve"> PAGEREF _Toc140568836 \h </w:instrText>
+            </w:r>
+            <w:r>
+              <w:rPr>
+                <w:noProof/>
+                <w:webHidden/>
+              </w:rPr>
+            </w:r>
+            <w:r>
+              <w:rPr>
+                <w:noProof/>
+                <w:webHidden/>
+              </w:rPr>
+              <w:fldChar w:fldCharType="separate"/>
+            </w:r>
+            <w:r>
+              <w:rPr>
+                <w:noProof/>
+                <w:webHidden/>
+              </w:rPr>
+              <w:t>8</w:t>
+            </w:r>
+            <w:r>
+              <w:rPr>
+                <w:noProof/>
+                <w:webHidden/>
+              </w:rPr>
+              <w:fldChar w:fldCharType="end"/>
+            </w:r>
+          </w:hyperlink>
+        </w:p>
+        <w:p>
+          <w:pPr>
+            <w:pStyle w:val="TOC2"/>
+            <w:rPr>
+              <w:rFonts w:asciiTheme="minorHAnsi" w:hAnsiTheme="minorHAnsi"/>
+              <w:noProof/>
+              <w:color w:val="auto"/>
+              <w:kern w:val="2"/>
+              <w:lang w:val="en-GB" w:eastAsia="en-GB"/>
+              <w14:ligatures w14:val="standardContextual"/>
+            </w:rPr>
+          </w:pPr>
+          <w:hyperlink w:anchor="_Toc140568837" w:history="1">
+            <w:r>
+              <w:rPr>
+                <w:rStyle w:val="Hyperlink"/>
+                <w:noProof/>
+              </w:rPr>
+              <w:t>1.6 Data Reuse</w:t>
+            </w:r>
+            <w:r>
+              <w:rPr>
+                <w:noProof/>
+                <w:webHidden/>
+              </w:rPr>
+              <w:tab/>
+            </w:r>
+            <w:r>
+              <w:rPr>
+                <w:noProof/>
+                <w:webHidden/>
+              </w:rPr>
+              <w:fldChar w:fldCharType="begin"/>
+            </w:r>
+            <w:r>
+              <w:rPr>
+                <w:noProof/>
+                <w:webHidden/>
+              </w:rPr>
+              <w:instrText xml:space="preserve"> PAGEREF _Toc140568837 \h </w:instrText>
+            </w:r>
+            <w:r>
+              <w:rPr>
+                <w:noProof/>
+                <w:webHidden/>
+              </w:rPr>
+            </w:r>
+            <w:r>
+              <w:rPr>
+                <w:noProof/>
+                <w:webHidden/>
+              </w:rPr>
+              <w:fldChar w:fldCharType="separate"/>
+            </w:r>
+            <w:r>
+              <w:rPr>
+                <w:noProof/>
+                <w:webHidden/>
+              </w:rPr>
+              <w:t>8</w:t>
+            </w:r>
+            <w:r>
+              <w:rPr>
+                <w:noProof/>
+                <w:webHidden/>
+              </w:rPr>
+              <w:fldChar w:fldCharType="end"/>
+            </w:r>
+          </w:hyperlink>
+        </w:p>
+        <w:p>
+          <w:pPr>
+            <w:pStyle w:val="TOC1"/>
+            <w:rPr>
+              <w:rFonts w:asciiTheme="minorHAnsi" w:hAnsiTheme="minorHAnsi"/>
+              <w:color w:val="auto"/>
+              <w:kern w:val="2"/>
+              <w:lang w:val="en-GB" w:eastAsia="en-GB"/>
+              <w14:ligatures w14:val="standardContextual"/>
+            </w:rPr>
+          </w:pPr>
+          <w:hyperlink w:anchor="_Toc140568838" w:history="1">
+            <w:r>
+              <w:rPr>
+                <w:rStyle w:val="Hyperlink"/>
+              </w:rPr>
+              <w:t>1.</w:t>
+            </w:r>
+            <w:r>
+              <w:rPr>
+                <w:rFonts w:asciiTheme="minorHAnsi" w:hAnsiTheme="minorHAnsi"/>
+                <w:color w:val="auto"/>
+                <w:kern w:val="2"/>
+                <w:lang w:val="en-GB" w:eastAsia="en-GB"/>
+                <w14:ligatures w14:val="standardContextual"/>
+              </w:rPr>
+              <w:tab/>
+            </w:r>
+            <w:r>
+              <w:rPr>
+                <w:rStyle w:val="Hyperlink"/>
+              </w:rPr>
+              <w:t>2. FAIR data</w:t>
+            </w:r>
+            <w:r>
+              <w:rPr>
+                <w:webHidden/>
+              </w:rPr>
+              <w:tab/>
+            </w:r>
+            <w:r>
+              <w:rPr>
+                <w:webHidden/>
+              </w:rPr>
+              <w:fldChar w:fldCharType="begin"/>
+            </w:r>
+            <w:r>
+              <w:rPr>
+                <w:webHidden/>
+              </w:rPr>
+              <w:instrText xml:space="preserve"> PAGEREF _Toc140568838 \h </w:instrText>
+            </w:r>
+            <w:r>
+              <w:rPr>
+                <w:webHidden/>
+              </w:rPr>
+            </w:r>
+            <w:r>
+              <w:rPr>
+                <w:webHidden/>
+              </w:rPr>
+              <w:fldChar w:fldCharType="separate"/>
+            </w:r>
+            <w:r>
+              <w:rPr>
+                <w:webHidden/>
+              </w:rPr>
+              <w:t>10</w:t>
+            </w:r>
+            <w:r>
+              <w:rPr>
+                <w:webHidden/>
+              </w:rPr>
+              <w:fldChar w:fldCharType="end"/>
+            </w:r>
+          </w:hyperlink>
+        </w:p>
+        <w:p>
+          <w:pPr>
+            <w:pStyle w:val="TOC2"/>
+            <w:rPr>
+              <w:rFonts w:asciiTheme="minorHAnsi" w:hAnsiTheme="minorHAnsi"/>
+              <w:noProof/>
+              <w:color w:val="auto"/>
+              <w:kern w:val="2"/>
+              <w:lang w:val="en-GB" w:eastAsia="en-GB"/>
+              <w14:ligatures w14:val="standardContextual"/>
+            </w:rPr>
+          </w:pPr>
+          <w:hyperlink w:anchor="_Toc140568839" w:history="1">
+            <w:r>
+              <w:rPr>
+                <w:rStyle w:val="Hyperlink"/>
+                <w:noProof/>
+              </w:rPr>
+              <w:t>2.1. Making data findable, including provisions for metadata</w:t>
+            </w:r>
+            <w:r>
+              <w:rPr>
+                <w:noProof/>
+                <w:webHidden/>
+              </w:rPr>
+              <w:tab/>
+            </w:r>
+            <w:r>
+              <w:rPr>
+                <w:noProof/>
+                <w:webHidden/>
+              </w:rPr>
+              <w:fldChar w:fldCharType="begin"/>
+            </w:r>
+            <w:r>
+              <w:rPr>
+                <w:noProof/>
+                <w:webHidden/>
+              </w:rPr>
+              <w:instrText xml:space="preserve"> PAGEREF _Toc140568839 \h </w:instrText>
+            </w:r>
+            <w:r>
+              <w:rPr>
+                <w:noProof/>
+                <w:webHidden/>
+              </w:rPr>
+            </w:r>
+            <w:r>
+              <w:rPr>
+                <w:noProof/>
+                <w:webHidden/>
+              </w:rPr>
+              <w:fldChar w:fldCharType="separate"/>
+            </w:r>
+            <w:r>
+              <w:rPr>
+                <w:noProof/>
+                <w:webHidden/>
+              </w:rPr>
+              <w:t>10</w:t>
+            </w:r>
+            <w:r>
+              <w:rPr>
+                <w:noProof/>
+                <w:webHidden/>
+              </w:rPr>
+              <w:fldChar w:fldCharType="end"/>
+            </w:r>
+          </w:hyperlink>
+        </w:p>
+        <w:p>
+          <w:pPr>
+            <w:pStyle w:val="TOC2"/>
+            <w:rPr>
+              <w:rFonts w:asciiTheme="minorHAnsi" w:hAnsiTheme="minorHAnsi"/>
+              <w:noProof/>
+              <w:color w:val="auto"/>
+              <w:kern w:val="2"/>
+              <w:lang w:val="en-GB" w:eastAsia="en-GB"/>
+              <w14:ligatures w14:val="standardContextual"/>
+            </w:rPr>
+          </w:pPr>
+          <w:hyperlink w:anchor="_Toc140568840" w:history="1">
+            <w:r>
+              <w:rPr>
+                <w:rStyle w:val="Hyperlink"/>
+                <w:noProof/>
+              </w:rPr>
+              <w:t>2.1.1 Use of persistent identifiers</w:t>
+            </w:r>
+            <w:r>
+              <w:rPr>
+                <w:noProof/>
+                <w:webHidden/>
+              </w:rPr>
+              <w:tab/>
+            </w:r>
+            <w:r>
+              <w:rPr>
+                <w:noProof/>
+                <w:webHidden/>
+              </w:rPr>
+              <w:fldChar w:fldCharType="begin"/>
+            </w:r>
+            <w:r>
+              <w:rPr>
+                <w:noProof/>
+                <w:webHidden/>
+              </w:rPr>
+              <w:instrText xml:space="preserve"> PAGEREF _Toc140568840 \h </w:instrText>
+            </w:r>
+            <w:r>
+              <w:rPr>
+                <w:noProof/>
+                <w:webHidden/>
+              </w:rPr>
+            </w:r>
+            <w:r>
+              <w:rPr>
+                <w:noProof/>
+                <w:webHidden/>
+              </w:rPr>
+              <w:fldChar w:fldCharType="separate"/>
+            </w:r>
+            <w:r>
+              <w:rPr>
+                <w:noProof/>
+                <w:webHidden/>
+              </w:rPr>
+              <w:t>10</w:t>
+            </w:r>
+            <w:r>
+              <w:rPr>
+                <w:noProof/>
+                <w:webHidden/>
+              </w:rPr>
+              <w:fldChar w:fldCharType="end"/>
+            </w:r>
+          </w:hyperlink>
+        </w:p>
+        <w:p>
+          <w:pPr>
+            <w:pStyle w:val="TOC3"/>
+            <w:rPr>
+              <w:rFonts w:asciiTheme="minorHAnsi" w:eastAsiaTheme="minorEastAsia" w:hAnsiTheme="minorHAnsi"/>
+              <w:noProof/>
+              <w:color w:val="auto"/>
+              <w:kern w:val="2"/>
+              <w:lang w:val="en-GB" w:eastAsia="en-GB"/>
+              <w14:ligatures w14:val="standardContextual"/>
+            </w:rPr>
+          </w:pPr>
+          <w:hyperlink w:anchor="_Toc140568841" w:history="1">
+            <w:r>
+              <w:rPr>
+                <w:rStyle w:val="Hyperlink"/>
+                <w:noProof/>
+              </w:rPr>
+              <w:t>Datasets</w:t>
+            </w:r>
+            <w:r>
+              <w:rPr>
+                <w:noProof/>
+                <w:webHidden/>
+              </w:rPr>
+              <w:tab/>
+            </w:r>
+            <w:r>
+              <w:rPr>
+                <w:noProof/>
+                <w:webHidden/>
+              </w:rPr>
+              <w:fldChar w:fldCharType="begin"/>
+            </w:r>
+            <w:r>
+              <w:rPr>
+                <w:noProof/>
+                <w:webHidden/>
+              </w:rPr>
+              <w:instrText xml:space="preserve"> PAGEREF _Toc140568841 \h </w:instrText>
+            </w:r>
+            <w:r>
+              <w:rPr>
+                <w:noProof/>
+                <w:webHidden/>
+              </w:rPr>
+            </w:r>
+            <w:r>
+              <w:rPr>
+                <w:noProof/>
+                <w:webHidden/>
+              </w:rPr>
+              <w:fldChar w:fldCharType="separate"/>
+            </w:r>
+            <w:r>
+              <w:rPr>
+                <w:noProof/>
+                <w:webHidden/>
+              </w:rPr>
+              <w:t>11</w:t>
+            </w:r>
+            <w:r>
+              <w:rPr>
+                <w:noProof/>
+                <w:webHidden/>
+              </w:rPr>
+              <w:fldChar w:fldCharType="end"/>
+            </w:r>
+          </w:hyperlink>
+        </w:p>
+        <w:p>
+          <w:pPr>
+            <w:pStyle w:val="TOC3"/>
+            <w:rPr>
+              <w:rFonts w:asciiTheme="minorHAnsi" w:eastAsiaTheme="minorEastAsia" w:hAnsiTheme="minorHAnsi"/>
+              <w:noProof/>
+              <w:color w:val="auto"/>
+              <w:kern w:val="2"/>
+              <w:lang w:val="en-GB" w:eastAsia="en-GB"/>
+              <w14:ligatures w14:val="standardContextual"/>
+            </w:rPr>
+          </w:pPr>
+          <w:hyperlink w:anchor="_Toc140568842" w:history="1">
+            <w:r>
+              <w:rPr>
+                <w:rStyle w:val="Hyperlink"/>
+                <w:noProof/>
+              </w:rPr>
+              <w:t>Visualizations.</w:t>
+            </w:r>
+            <w:r>
+              <w:rPr>
+                <w:noProof/>
+                <w:webHidden/>
+              </w:rPr>
+              <w:tab/>
+            </w:r>
+            <w:r>
+              <w:rPr>
+                <w:noProof/>
+                <w:webHidden/>
+              </w:rPr>
+              <w:fldChar w:fldCharType="begin"/>
+            </w:r>
+            <w:r>
+              <w:rPr>
+                <w:noProof/>
+                <w:webHidden/>
+              </w:rPr>
+              <w:instrText xml:space="preserve"> PAGEREF _Toc140568842 \h </w:instrText>
+            </w:r>
+            <w:r>
+              <w:rPr>
+                <w:noProof/>
+                <w:webHidden/>
+              </w:rPr>
+            </w:r>
+            <w:r>
+              <w:rPr>
+                <w:noProof/>
+                <w:webHidden/>
+              </w:rPr>
+              <w:fldChar w:fldCharType="separate"/>
+            </w:r>
+            <w:r>
+              <w:rPr>
+                <w:noProof/>
+                <w:webHidden/>
+              </w:rPr>
+              <w:t>12</w:t>
+            </w:r>
+            <w:r>
+              <w:rPr>
+                <w:noProof/>
+                <w:webHidden/>
+              </w:rPr>
+              <w:fldChar w:fldCharType="end"/>
+            </w:r>
+          </w:hyperlink>
+        </w:p>
+        <w:p>
+          <w:pPr>
+            <w:pStyle w:val="TOC3"/>
+            <w:rPr>
+              <w:rFonts w:asciiTheme="minorHAnsi" w:eastAsiaTheme="minorEastAsia" w:hAnsiTheme="minorHAnsi"/>
+              <w:noProof/>
+              <w:color w:val="auto"/>
+              <w:kern w:val="2"/>
+              <w:lang w:val="en-GB" w:eastAsia="en-GB"/>
+              <w14:ligatures w14:val="standardContextual"/>
+            </w:rPr>
+          </w:pPr>
+          <w:hyperlink w:anchor="_Toc140568843" w:history="1">
+            <w:r>
+              <w:rPr>
+                <w:rStyle w:val="Hyperlink"/>
+                <w:noProof/>
+              </w:rPr>
+              <w:t>Documents</w:t>
+            </w:r>
+            <w:r>
+              <w:rPr>
+                <w:noProof/>
+                <w:webHidden/>
+              </w:rPr>
+              <w:tab/>
+            </w:r>
+            <w:r>
+              <w:rPr>
+                <w:noProof/>
+                <w:webHidden/>
+              </w:rPr>
+              <w:fldChar w:fldCharType="begin"/>
+            </w:r>
+            <w:r>
+              <w:rPr>
+                <w:noProof/>
+                <w:webHidden/>
+              </w:rPr>
+              <w:instrText xml:space="preserve"> PAGEREF _Toc140568843 \h </w:instrText>
+            </w:r>
+            <w:r>
+              <w:rPr>
+                <w:noProof/>
+                <w:webHidden/>
+              </w:rPr>
+            </w:r>
+            <w:r>
+              <w:rPr>
+                <w:noProof/>
+                <w:webHidden/>
+              </w:rPr>
+              <w:fldChar w:fldCharType="separate"/>
+            </w:r>
+            <w:r>
+              <w:rPr>
+                <w:noProof/>
+                <w:webHidden/>
+              </w:rPr>
+              <w:t>12</w:t>
+            </w:r>
+            <w:r>
+              <w:rPr>
+                <w:noProof/>
+                <w:webHidden/>
+              </w:rPr>
+              <w:fldChar w:fldCharType="end"/>
+            </w:r>
+          </w:hyperlink>
+        </w:p>
+        <w:p>
+          <w:pPr>
+            <w:pStyle w:val="TOC3"/>
+            <w:rPr>
+              <w:rFonts w:asciiTheme="minorHAnsi" w:eastAsiaTheme="minorEastAsia" w:hAnsiTheme="minorHAnsi"/>
+              <w:noProof/>
+              <w:color w:val="auto"/>
+              <w:kern w:val="2"/>
+              <w:lang w:val="en-GB" w:eastAsia="en-GB"/>
+              <w14:ligatures w14:val="standardContextual"/>
+            </w:rPr>
+          </w:pPr>
+          <w:hyperlink w:anchor="_Toc140568844" w:history="1">
+            <w:r>
+              <w:rPr>
+                <w:rStyle w:val="Hyperlink"/>
+                <w:noProof/>
+              </w:rPr>
+              <w:t>Metadata</w:t>
+            </w:r>
+            <w:r>
+              <w:rPr>
+                <w:noProof/>
+                <w:webHidden/>
+              </w:rPr>
+              <w:tab/>
+            </w:r>
+            <w:r>
+              <w:rPr>
+                <w:noProof/>
+                <w:webHidden/>
+              </w:rPr>
+              <w:fldChar w:fldCharType="begin"/>
+            </w:r>
+            <w:r>
+              <w:rPr>
+                <w:noProof/>
+                <w:webHidden/>
+              </w:rPr>
+              <w:instrText xml:space="preserve"> PAGEREF _Toc140568844 \h </w:instrText>
+            </w:r>
+            <w:r>
+              <w:rPr>
+                <w:noProof/>
+                <w:webHidden/>
+              </w:rPr>
+            </w:r>
+            <w:r>
+              <w:rPr>
+                <w:noProof/>
+                <w:webHidden/>
+              </w:rPr>
+              <w:fldChar w:fldCharType="separate"/>
+            </w:r>
+            <w:r>
+              <w:rPr>
+                <w:noProof/>
+                <w:webHidden/>
+              </w:rPr>
+              <w:t>12</w:t>
+            </w:r>
+            <w:r>
+              <w:rPr>
+                <w:noProof/>
+                <w:webHidden/>
+              </w:rPr>
+              <w:fldChar w:fldCharType="end"/>
+            </w:r>
+          </w:hyperlink>
+        </w:p>
+        <w:p>
+          <w:pPr>
+            <w:pStyle w:val="TOC3"/>
+            <w:rPr>
+              <w:rFonts w:asciiTheme="minorHAnsi" w:eastAsiaTheme="minorEastAsia" w:hAnsiTheme="minorHAnsi"/>
+              <w:noProof/>
+              <w:color w:val="auto"/>
+              <w:kern w:val="2"/>
+              <w:lang w:val="en-GB" w:eastAsia="en-GB"/>
+              <w14:ligatures w14:val="standardContextual"/>
+            </w:rPr>
+          </w:pPr>
+          <w:hyperlink w:anchor="_Toc140568845" w:history="1">
+            <w:r>
+              <w:rPr>
+                <w:rStyle w:val="Hyperlink"/>
+                <w:noProof/>
+              </w:rPr>
+              <w:t>2.1.2 Rich metadata for discovery</w:t>
+            </w:r>
+            <w:r>
+              <w:rPr>
+                <w:noProof/>
+                <w:webHidden/>
+              </w:rPr>
+              <w:tab/>
+            </w:r>
+            <w:r>
+              <w:rPr>
+                <w:noProof/>
+                <w:webHidden/>
+              </w:rPr>
+              <w:fldChar w:fldCharType="begin"/>
+            </w:r>
+            <w:r>
+              <w:rPr>
+                <w:noProof/>
+                <w:webHidden/>
+              </w:rPr>
+              <w:instrText xml:space="preserve"> PAGEREF _Toc140568845 \h </w:instrText>
+            </w:r>
+            <w:r>
+              <w:rPr>
+                <w:noProof/>
+                <w:webHidden/>
+              </w:rPr>
+            </w:r>
+            <w:r>
+              <w:rPr>
+                <w:noProof/>
+                <w:webHidden/>
+              </w:rPr>
+              <w:fldChar w:fldCharType="separate"/>
+            </w:r>
+            <w:r>
+              <w:rPr>
+                <w:noProof/>
+                <w:webHidden/>
+              </w:rPr>
+              <w:t>12</w:t>
+            </w:r>
+            <w:r>
+              <w:rPr>
+                <w:noProof/>
+                <w:webHidden/>
+              </w:rPr>
+              <w:fldChar w:fldCharType="end"/>
+            </w:r>
+          </w:hyperlink>
+        </w:p>
+        <w:p>
+          <w:pPr>
+            <w:pStyle w:val="TOC3"/>
+            <w:rPr>
+              <w:rFonts w:asciiTheme="minorHAnsi" w:eastAsiaTheme="minorEastAsia" w:hAnsiTheme="minorHAnsi"/>
+              <w:noProof/>
+              <w:color w:val="auto"/>
+              <w:kern w:val="2"/>
+              <w:lang w:val="en-GB" w:eastAsia="en-GB"/>
+              <w14:ligatures w14:val="standardContextual"/>
+            </w:rPr>
+          </w:pPr>
+          <w:hyperlink w:anchor="_Toc140568846" w:history="1">
+            <w:r>
+              <w:rPr>
+                <w:rStyle w:val="Hyperlink"/>
+                <w:noProof/>
+              </w:rPr>
+              <w:t>2.1.3 Search keywords</w:t>
+            </w:r>
+            <w:r>
+              <w:rPr>
+                <w:noProof/>
+                <w:webHidden/>
+              </w:rPr>
+              <w:tab/>
+            </w:r>
+            <w:r>
+              <w:rPr>
+                <w:noProof/>
+                <w:webHidden/>
+              </w:rPr>
+              <w:fldChar w:fldCharType="begin"/>
+            </w:r>
+            <w:r>
+              <w:rPr>
+                <w:noProof/>
+                <w:webHidden/>
+              </w:rPr>
+              <w:instrText xml:space="preserve"> PAGEREF _Toc140568846 \h </w:instrText>
+            </w:r>
+            <w:r>
+              <w:rPr>
+                <w:noProof/>
+                <w:webHidden/>
+              </w:rPr>
+            </w:r>
+            <w:r>
+              <w:rPr>
+                <w:noProof/>
+                <w:webHidden/>
+              </w:rPr>
+              <w:fldChar w:fldCharType="separate"/>
+            </w:r>
+            <w:r>
+              <w:rPr>
+                <w:noProof/>
+                <w:webHidden/>
+              </w:rPr>
+              <w:t>13</w:t>
+            </w:r>
+            <w:r>
+              <w:rPr>
+                <w:noProof/>
+                <w:webHidden/>
+              </w:rPr>
+              <w:fldChar w:fldCharType="end"/>
+            </w:r>
+          </w:hyperlink>
+        </w:p>
+        <w:p>
+          <w:pPr>
+            <w:pStyle w:val="TOC2"/>
+            <w:rPr>
+              <w:rFonts w:asciiTheme="minorHAnsi" w:hAnsiTheme="minorHAnsi"/>
+              <w:noProof/>
+              <w:color w:val="auto"/>
+              <w:kern w:val="2"/>
+              <w:lang w:val="en-GB" w:eastAsia="en-GB"/>
+              <w14:ligatures w14:val="standardContextual"/>
+            </w:rPr>
+          </w:pPr>
+          <w:hyperlink w:anchor="_Toc140568847" w:history="1">
+            <w:r>
+              <w:rPr>
+                <w:rStyle w:val="Hyperlink"/>
+                <w:noProof/>
+              </w:rPr>
+              <w:t>2.1.4 Machine actionable metadata</w:t>
+            </w:r>
+            <w:r>
+              <w:rPr>
+                <w:noProof/>
+                <w:webHidden/>
+              </w:rPr>
+              <w:tab/>
+            </w:r>
+            <w:r>
+              <w:rPr>
+                <w:noProof/>
+                <w:webHidden/>
+              </w:rPr>
+              <w:fldChar w:fldCharType="begin"/>
+            </w:r>
+            <w:r>
+              <w:rPr>
+                <w:noProof/>
+                <w:webHidden/>
+              </w:rPr>
+              <w:instrText xml:space="preserve"> PAGEREF _Toc140568847 \h </w:instrText>
+            </w:r>
+            <w:r>
+              <w:rPr>
+                <w:noProof/>
+                <w:webHidden/>
+              </w:rPr>
+            </w:r>
+            <w:r>
+              <w:rPr>
+                <w:noProof/>
+                <w:webHidden/>
+              </w:rPr>
+              <w:fldChar w:fldCharType="separate"/>
+            </w:r>
+            <w:r>
+              <w:rPr>
+                <w:noProof/>
+                <w:webHidden/>
+              </w:rPr>
+              <w:t>13</w:t>
+            </w:r>
+            <w:r>
+              <w:rPr>
+                <w:noProof/>
+                <w:webHidden/>
+              </w:rPr>
+              <w:fldChar w:fldCharType="end"/>
+            </w:r>
+          </w:hyperlink>
+        </w:p>
+        <w:p>
+          <w:pPr>
+            <w:pStyle w:val="TOC2"/>
+            <w:rPr>
+              <w:rFonts w:asciiTheme="minorHAnsi" w:hAnsiTheme="minorHAnsi"/>
+              <w:noProof/>
+              <w:color w:val="auto"/>
+              <w:kern w:val="2"/>
+              <w:lang w:val="en-GB" w:eastAsia="en-GB"/>
+              <w14:ligatures w14:val="standardContextual"/>
+            </w:rPr>
+          </w:pPr>
+          <w:hyperlink w:anchor="_Toc140568848" w:history="1">
+            <w:r>
+              <w:rPr>
+                <w:rStyle w:val="Hyperlink"/>
+                <w:noProof/>
+              </w:rPr>
+              <w:t>2.2 Making Data Accessible</w:t>
+            </w:r>
+            <w:r>
+              <w:rPr>
+                <w:noProof/>
+                <w:webHidden/>
+              </w:rPr>
+              <w:tab/>
+            </w:r>
+            <w:r>
+              <w:rPr>
+                <w:noProof/>
+                <w:webHidden/>
+              </w:rPr>
+              <w:fldChar w:fldCharType="begin"/>
+            </w:r>
+            <w:r>
+              <w:rPr>
+                <w:noProof/>
+                <w:webHidden/>
+              </w:rPr>
+              <w:instrText xml:space="preserve"> PAGEREF _Toc140568848 \h </w:instrText>
+            </w:r>
+            <w:r>
+              <w:rPr>
+                <w:noProof/>
+                <w:webHidden/>
+              </w:rPr>
+            </w:r>
+            <w:r>
+              <w:rPr>
+                <w:noProof/>
+                <w:webHidden/>
+              </w:rPr>
+              <w:fldChar w:fldCharType="separate"/>
+            </w:r>
+            <w:r>
+              <w:rPr>
+                <w:noProof/>
+                <w:webHidden/>
+              </w:rPr>
+              <w:t>13</w:t>
+            </w:r>
+            <w:r>
+              <w:rPr>
+                <w:noProof/>
+                <w:webHidden/>
+              </w:rPr>
+              <w:fldChar w:fldCharType="end"/>
+            </w:r>
+          </w:hyperlink>
+        </w:p>
+        <w:p>
+          <w:pPr>
+            <w:pStyle w:val="TOC2"/>
+            <w:rPr>
+              <w:rFonts w:asciiTheme="minorHAnsi" w:hAnsiTheme="minorHAnsi"/>
+              <w:noProof/>
+              <w:color w:val="auto"/>
+              <w:kern w:val="2"/>
+              <w:lang w:val="en-GB" w:eastAsia="en-GB"/>
+              <w14:ligatures w14:val="standardContextual"/>
+            </w:rPr>
+          </w:pPr>
+          <w:hyperlink w:anchor="_Toc140568849" w:history="1">
+            <w:r>
+              <w:rPr>
+                <w:rStyle w:val="Hyperlink"/>
+                <w:noProof/>
+              </w:rPr>
+              <w:t>2.2.1 Repositories</w:t>
+            </w:r>
+            <w:r>
+              <w:rPr>
+                <w:noProof/>
+                <w:webHidden/>
+              </w:rPr>
+              <w:tab/>
+            </w:r>
+            <w:r>
+              <w:rPr>
+                <w:noProof/>
+                <w:webHidden/>
+              </w:rPr>
+              <w:fldChar w:fldCharType="begin"/>
+            </w:r>
+            <w:r>
+              <w:rPr>
+                <w:noProof/>
+                <w:webHidden/>
+              </w:rPr>
+              <w:instrText xml:space="preserve"> PAGEREF _Toc140568849 \h </w:instrText>
+            </w:r>
+            <w:r>
+              <w:rPr>
+                <w:noProof/>
+                <w:webHidden/>
+              </w:rPr>
+            </w:r>
+            <w:r>
+              <w:rPr>
+                <w:noProof/>
+                <w:webHidden/>
+              </w:rPr>
+              <w:fldChar w:fldCharType="separate"/>
+            </w:r>
+            <w:r>
+              <w:rPr>
+                <w:noProof/>
+                <w:webHidden/>
+              </w:rPr>
+              <w:t>13</w:t>
+            </w:r>
+            <w:r>
+              <w:rPr>
+                <w:noProof/>
+                <w:webHidden/>
+              </w:rPr>
+              <w:fldChar w:fldCharType="end"/>
+            </w:r>
+          </w:hyperlink>
+        </w:p>
+        <w:p>
+          <w:pPr>
+            <w:pStyle w:val="TOC3"/>
+            <w:rPr>
+              <w:rFonts w:asciiTheme="minorHAnsi" w:eastAsiaTheme="minorEastAsia" w:hAnsiTheme="minorHAnsi"/>
+              <w:noProof/>
+              <w:color w:val="auto"/>
+              <w:kern w:val="2"/>
+              <w:lang w:val="en-GB" w:eastAsia="en-GB"/>
+              <w14:ligatures w14:val="standardContextual"/>
+            </w:rPr>
+          </w:pPr>
+          <w:hyperlink w:anchor="_Toc140568850" w:history="1">
+            <w:r>
+              <w:rPr>
+                <w:rStyle w:val="Hyperlink"/>
+                <w:noProof/>
+              </w:rPr>
+              <w:t>2.2.3 Metadata</w:t>
+            </w:r>
+            <w:r>
+              <w:rPr>
+                <w:noProof/>
+                <w:webHidden/>
+              </w:rPr>
+              <w:tab/>
+            </w:r>
+            <w:r>
+              <w:rPr>
+                <w:noProof/>
+                <w:webHidden/>
+              </w:rPr>
+              <w:fldChar w:fldCharType="begin"/>
+            </w:r>
+            <w:r>
+              <w:rPr>
+                <w:noProof/>
+                <w:webHidden/>
+              </w:rPr>
+              <w:instrText xml:space="preserve"> PAGEREF _Toc140568850 \h </w:instrText>
+            </w:r>
+            <w:r>
+              <w:rPr>
+                <w:noProof/>
+                <w:webHidden/>
+              </w:rPr>
+            </w:r>
+            <w:r>
+              <w:rPr>
+                <w:noProof/>
+                <w:webHidden/>
+              </w:rPr>
+              <w:fldChar w:fldCharType="separate"/>
+            </w:r>
+            <w:r>
+              <w:rPr>
+                <w:noProof/>
+                <w:webHidden/>
+              </w:rPr>
+              <w:t>14</w:t>
+            </w:r>
+            <w:r>
+              <w:rPr>
+                <w:noProof/>
+                <w:webHidden/>
+              </w:rPr>
+              <w:fldChar w:fldCharType="end"/>
+            </w:r>
+          </w:hyperlink>
+        </w:p>
+        <w:p>
+          <w:pPr>
+            <w:pStyle w:val="TOC2"/>
+            <w:rPr>
+              <w:rFonts w:asciiTheme="minorHAnsi" w:hAnsiTheme="minorHAnsi"/>
+              <w:noProof/>
+              <w:color w:val="auto"/>
+              <w:kern w:val="2"/>
+              <w:lang w:val="en-GB" w:eastAsia="en-GB"/>
+              <w14:ligatures w14:val="standardContextual"/>
+            </w:rPr>
+          </w:pPr>
+          <w:hyperlink w:anchor="_Toc140568851" w:history="1">
+            <w:r>
+              <w:rPr>
+                <w:rStyle w:val="Hyperlink"/>
+                <w:noProof/>
+              </w:rPr>
+              <w:t>2.3. Making Data Interoperable</w:t>
+            </w:r>
+            <w:r>
+              <w:rPr>
+                <w:noProof/>
+                <w:webHidden/>
+              </w:rPr>
+              <w:tab/>
+            </w:r>
+            <w:r>
+              <w:rPr>
+                <w:noProof/>
+                <w:webHidden/>
+              </w:rPr>
+              <w:fldChar w:fldCharType="begin"/>
+            </w:r>
+            <w:r>
+              <w:rPr>
+                <w:noProof/>
+                <w:webHidden/>
+              </w:rPr>
+              <w:instrText xml:space="preserve"> PAGEREF _Toc140568851 \h </w:instrText>
+            </w:r>
+            <w:r>
+              <w:rPr>
+                <w:noProof/>
+                <w:webHidden/>
+              </w:rPr>
+            </w:r>
+            <w:r>
+              <w:rPr>
+                <w:noProof/>
+                <w:webHidden/>
+              </w:rPr>
+              <w:fldChar w:fldCharType="separate"/>
+            </w:r>
+            <w:r>
+              <w:rPr>
+                <w:noProof/>
+                <w:webHidden/>
+              </w:rPr>
+              <w:t>15</w:t>
+            </w:r>
+            <w:r>
+              <w:rPr>
+                <w:noProof/>
+                <w:webHidden/>
+              </w:rPr>
+              <w:fldChar w:fldCharType="end"/>
+            </w:r>
+          </w:hyperlink>
+        </w:p>
+        <w:p>
+          <w:pPr>
+            <w:pStyle w:val="TOC3"/>
+            <w:rPr>
+              <w:rFonts w:asciiTheme="minorHAnsi" w:eastAsiaTheme="minorEastAsia" w:hAnsiTheme="minorHAnsi"/>
+              <w:noProof/>
+              <w:color w:val="auto"/>
+              <w:kern w:val="2"/>
+              <w:lang w:val="en-GB" w:eastAsia="en-GB"/>
+              <w14:ligatures w14:val="standardContextual"/>
+            </w:rPr>
+          </w:pPr>
+          <w:hyperlink w:anchor="_Toc140568852" w:history="1">
+            <w:r>
+              <w:rPr>
+                <w:rStyle w:val="Hyperlink"/>
+                <w:noProof/>
+              </w:rPr>
+              <w:t>Commonly used ontologies, vocabularies, and data models</w:t>
+            </w:r>
+            <w:r>
+              <w:rPr>
+                <w:noProof/>
+                <w:webHidden/>
+              </w:rPr>
+              <w:tab/>
+            </w:r>
+            <w:r>
+              <w:rPr>
+                <w:noProof/>
+                <w:webHidden/>
+              </w:rPr>
+              <w:fldChar w:fldCharType="begin"/>
+            </w:r>
+            <w:r>
+              <w:rPr>
+                <w:noProof/>
+                <w:webHidden/>
+              </w:rPr>
+              <w:instrText xml:space="preserve"> PAGEREF _Toc140568852 \h </w:instrText>
+            </w:r>
+            <w:r>
+              <w:rPr>
+                <w:noProof/>
+                <w:webHidden/>
+              </w:rPr>
+            </w:r>
+            <w:r>
+              <w:rPr>
+                <w:noProof/>
+                <w:webHidden/>
+              </w:rPr>
+              <w:fldChar w:fldCharType="separate"/>
+            </w:r>
+            <w:r>
+              <w:rPr>
+                <w:noProof/>
+                <w:webHidden/>
+              </w:rPr>
+              <w:t>16</w:t>
+            </w:r>
+            <w:r>
+              <w:rPr>
+                <w:noProof/>
+                <w:webHidden/>
+              </w:rPr>
+              <w:fldChar w:fldCharType="end"/>
+            </w:r>
+          </w:hyperlink>
+        </w:p>
+        <w:p>
+          <w:pPr>
+            <w:pStyle w:val="TOC3"/>
+            <w:rPr>
+              <w:rFonts w:asciiTheme="minorHAnsi" w:eastAsiaTheme="minorEastAsia" w:hAnsiTheme="minorHAnsi"/>
+              <w:noProof/>
+              <w:color w:val="auto"/>
+              <w:kern w:val="2"/>
+              <w:lang w:val="en-GB" w:eastAsia="en-GB"/>
+              <w14:ligatures w14:val="standardContextual"/>
+            </w:rPr>
+          </w:pPr>
+          <w:hyperlink w:anchor="_Toc140568853" w:history="1">
+            <w:r>
+              <w:rPr>
+                <w:rStyle w:val="Hyperlink"/>
+                <w:noProof/>
+              </w:rPr>
+              <w:t>Data exchange and re-use across disciplines</w:t>
+            </w:r>
+            <w:r>
+              <w:rPr>
+                <w:noProof/>
+                <w:webHidden/>
+              </w:rPr>
+              <w:tab/>
+            </w:r>
+            <w:r>
+              <w:rPr>
+                <w:noProof/>
+                <w:webHidden/>
+              </w:rPr>
+              <w:fldChar w:fldCharType="begin"/>
+            </w:r>
+            <w:r>
+              <w:rPr>
+                <w:noProof/>
+                <w:webHidden/>
+              </w:rPr>
+              <w:instrText xml:space="preserve"> PAGEREF _Toc140568853 \h </w:instrText>
+            </w:r>
+            <w:r>
+              <w:rPr>
+                <w:noProof/>
+                <w:webHidden/>
+              </w:rPr>
+            </w:r>
+            <w:r>
+              <w:rPr>
+                <w:noProof/>
+                <w:webHidden/>
+              </w:rPr>
+              <w:fldChar w:fldCharType="separate"/>
+            </w:r>
+            <w:r>
+              <w:rPr>
+                <w:noProof/>
+                <w:webHidden/>
+              </w:rPr>
+              <w:t>17</w:t>
+            </w:r>
+            <w:r>
+              <w:rPr>
+                <w:noProof/>
+                <w:webHidden/>
+              </w:rPr>
+              <w:fldChar w:fldCharType="end"/>
+            </w:r>
+          </w:hyperlink>
+        </w:p>
+        <w:p>
+          <w:pPr>
+            <w:pStyle w:val="TOC3"/>
+            <w:rPr>
+              <w:rFonts w:asciiTheme="minorHAnsi" w:eastAsiaTheme="minorEastAsia" w:hAnsiTheme="minorHAnsi"/>
+              <w:noProof/>
+              <w:color w:val="auto"/>
+              <w:kern w:val="2"/>
+              <w:lang w:val="en-GB" w:eastAsia="en-GB"/>
+              <w14:ligatures w14:val="standardContextual"/>
+            </w:rPr>
+          </w:pPr>
+          <w:hyperlink w:anchor="_Toc140568854" w:history="1">
+            <w:r>
+              <w:rPr>
+                <w:rStyle w:val="Hyperlink"/>
+                <w:noProof/>
+              </w:rPr>
+              <w:t>Data exchange in the music sector</w:t>
+            </w:r>
+            <w:r>
+              <w:rPr>
+                <w:noProof/>
+                <w:webHidden/>
+              </w:rPr>
+              <w:tab/>
+            </w:r>
+            <w:r>
+              <w:rPr>
+                <w:noProof/>
+                <w:webHidden/>
+              </w:rPr>
+              <w:fldChar w:fldCharType="begin"/>
+            </w:r>
+            <w:r>
+              <w:rPr>
+                <w:noProof/>
+                <w:webHidden/>
+              </w:rPr>
+              <w:instrText xml:space="preserve"> PAGEREF _Toc140568854 \h </w:instrText>
+            </w:r>
+            <w:r>
+              <w:rPr>
+                <w:noProof/>
+                <w:webHidden/>
+              </w:rPr>
+            </w:r>
+            <w:r>
+              <w:rPr>
+                <w:noProof/>
+                <w:webHidden/>
+              </w:rPr>
+              <w:fldChar w:fldCharType="separate"/>
+            </w:r>
+            <w:r>
+              <w:rPr>
+                <w:noProof/>
+                <w:webHidden/>
+              </w:rPr>
+              <w:t>17</w:t>
+            </w:r>
+            <w:r>
+              <w:rPr>
+                <w:noProof/>
+                <w:webHidden/>
+              </w:rPr>
+              <w:fldChar w:fldCharType="end"/>
+            </w:r>
+          </w:hyperlink>
+        </w:p>
+        <w:p>
+          <w:pPr>
+            <w:pStyle w:val="TOC2"/>
+            <w:rPr>
+              <w:rFonts w:asciiTheme="minorHAnsi" w:hAnsiTheme="minorHAnsi"/>
+              <w:noProof/>
+              <w:color w:val="auto"/>
+              <w:kern w:val="2"/>
+              <w:lang w:val="en-GB" w:eastAsia="en-GB"/>
+              <w14:ligatures w14:val="standardContextual"/>
+            </w:rPr>
+          </w:pPr>
+          <w:hyperlink w:anchor="_Toc140568855" w:history="1">
+            <w:r>
+              <w:rPr>
+                <w:rStyle w:val="Hyperlink"/>
+                <w:noProof/>
+              </w:rPr>
+              <w:t>2.4. Increase data re-use</w:t>
+            </w:r>
+            <w:r>
+              <w:rPr>
+                <w:noProof/>
+                <w:webHidden/>
+              </w:rPr>
+              <w:tab/>
+            </w:r>
+            <w:r>
+              <w:rPr>
+                <w:noProof/>
+                <w:webHidden/>
+              </w:rPr>
+              <w:fldChar w:fldCharType="begin"/>
+            </w:r>
+            <w:r>
+              <w:rPr>
+                <w:noProof/>
+                <w:webHidden/>
+              </w:rPr>
+              <w:instrText xml:space="preserve"> PAGEREF _Toc140568855 \h </w:instrText>
+            </w:r>
+            <w:r>
+              <w:rPr>
+                <w:noProof/>
+                <w:webHidden/>
+              </w:rPr>
+            </w:r>
+            <w:r>
+              <w:rPr>
+                <w:noProof/>
+                <w:webHidden/>
+              </w:rPr>
+              <w:fldChar w:fldCharType="separate"/>
+            </w:r>
+            <w:r>
+              <w:rPr>
+                <w:noProof/>
+                <w:webHidden/>
+              </w:rPr>
+              <w:t>17</w:t>
+            </w:r>
+            <w:r>
+              <w:rPr>
+                <w:noProof/>
+                <w:webHidden/>
+              </w:rPr>
+              <w:fldChar w:fldCharType="end"/>
+            </w:r>
+          </w:hyperlink>
+        </w:p>
+        <w:p>
+          <w:pPr>
+            <w:pStyle w:val="TOC3"/>
+            <w:rPr>
+              <w:rFonts w:asciiTheme="minorHAnsi" w:eastAsiaTheme="minorEastAsia" w:hAnsiTheme="minorHAnsi"/>
+              <w:noProof/>
+              <w:color w:val="auto"/>
+              <w:kern w:val="2"/>
+              <w:lang w:val="en-GB" w:eastAsia="en-GB"/>
+              <w14:ligatures w14:val="standardContextual"/>
+            </w:rPr>
+          </w:pPr>
+          <w:hyperlink w:anchor="_Toc140568856" w:history="1">
+            <w:r>
+              <w:rPr>
+                <w:rStyle w:val="Hyperlink"/>
+                <w:noProof/>
+              </w:rPr>
+              <w:t>Documentation standards</w:t>
+            </w:r>
+            <w:r>
+              <w:rPr>
+                <w:noProof/>
+                <w:webHidden/>
+              </w:rPr>
+              <w:tab/>
+            </w:r>
+            <w:r>
+              <w:rPr>
+                <w:noProof/>
+                <w:webHidden/>
+              </w:rPr>
+              <w:fldChar w:fldCharType="begin"/>
+            </w:r>
+            <w:r>
+              <w:rPr>
+                <w:noProof/>
+                <w:webHidden/>
+              </w:rPr>
+              <w:instrText xml:space="preserve"> PAGEREF _Toc140568856 \h </w:instrText>
+            </w:r>
+            <w:r>
+              <w:rPr>
+                <w:noProof/>
+                <w:webHidden/>
+              </w:rPr>
+            </w:r>
+            <w:r>
+              <w:rPr>
+                <w:noProof/>
+                <w:webHidden/>
+              </w:rPr>
+              <w:fldChar w:fldCharType="separate"/>
+            </w:r>
+            <w:r>
+              <w:rPr>
+                <w:noProof/>
+                <w:webHidden/>
+              </w:rPr>
+              <w:t>17</w:t>
+            </w:r>
+            <w:r>
+              <w:rPr>
+                <w:noProof/>
+                <w:webHidden/>
+              </w:rPr>
+              <w:fldChar w:fldCharType="end"/>
+            </w:r>
+          </w:hyperlink>
+        </w:p>
+        <w:p>
+          <w:pPr>
+            <w:pStyle w:val="TOC3"/>
+            <w:rPr>
+              <w:rFonts w:asciiTheme="minorHAnsi" w:eastAsiaTheme="minorEastAsia" w:hAnsiTheme="minorHAnsi"/>
+              <w:noProof/>
+              <w:color w:val="auto"/>
+              <w:kern w:val="2"/>
+              <w:lang w:val="en-GB" w:eastAsia="en-GB"/>
+              <w14:ligatures w14:val="standardContextual"/>
+            </w:rPr>
+          </w:pPr>
+          <w:hyperlink w:anchor="_Toc140568857" w:history="1">
+            <w:r>
+              <w:rPr>
+                <w:rStyle w:val="Hyperlink"/>
+                <w:noProof/>
+              </w:rPr>
+              <w:t>Good data semantics</w:t>
+            </w:r>
+            <w:r>
+              <w:rPr>
+                <w:noProof/>
+                <w:webHidden/>
+              </w:rPr>
+              <w:tab/>
+            </w:r>
+            <w:r>
+              <w:rPr>
+                <w:noProof/>
+                <w:webHidden/>
+              </w:rPr>
+              <w:fldChar w:fldCharType="begin"/>
+            </w:r>
+            <w:r>
+              <w:rPr>
+                <w:noProof/>
+                <w:webHidden/>
+              </w:rPr>
+              <w:instrText xml:space="preserve"> PAGEREF _Toc140568857 \h </w:instrText>
+            </w:r>
+            <w:r>
+              <w:rPr>
+                <w:noProof/>
+                <w:webHidden/>
+              </w:rPr>
+            </w:r>
+            <w:r>
+              <w:rPr>
+                <w:noProof/>
+                <w:webHidden/>
+              </w:rPr>
+              <w:fldChar w:fldCharType="separate"/>
+            </w:r>
+            <w:r>
+              <w:rPr>
+                <w:noProof/>
+                <w:webHidden/>
+              </w:rPr>
+              <w:t>18</w:t>
+            </w:r>
+            <w:r>
+              <w:rPr>
+                <w:noProof/>
+                <w:webHidden/>
+              </w:rPr>
+              <w:fldChar w:fldCharType="end"/>
+            </w:r>
+          </w:hyperlink>
+        </w:p>
+        <w:p>
+          <w:pPr>
+            <w:pStyle w:val="TOC3"/>
+            <w:rPr>
+              <w:rFonts w:asciiTheme="minorHAnsi" w:eastAsiaTheme="minorEastAsia" w:hAnsiTheme="minorHAnsi"/>
+              <w:noProof/>
+              <w:color w:val="auto"/>
+              <w:kern w:val="2"/>
+              <w:lang w:val="en-GB" w:eastAsia="en-GB"/>
+              <w14:ligatures w14:val="standardContextual"/>
+            </w:rPr>
+          </w:pPr>
+          <w:hyperlink w:anchor="_Toc140568858" w:history="1">
+            <w:r>
+              <w:rPr>
+                <w:rStyle w:val="Hyperlink"/>
+                <w:noProof/>
+              </w:rPr>
+              <w:t>API access</w:t>
+            </w:r>
+            <w:r>
+              <w:rPr>
+                <w:noProof/>
+                <w:webHidden/>
+              </w:rPr>
+              <w:tab/>
+            </w:r>
+            <w:r>
+              <w:rPr>
+                <w:noProof/>
+                <w:webHidden/>
+              </w:rPr>
+              <w:fldChar w:fldCharType="begin"/>
+            </w:r>
+            <w:r>
+              <w:rPr>
+                <w:noProof/>
+                <w:webHidden/>
+              </w:rPr>
+              <w:instrText xml:space="preserve"> PAGEREF _Toc140568858 \h </w:instrText>
+            </w:r>
+            <w:r>
+              <w:rPr>
+                <w:noProof/>
+                <w:webHidden/>
+              </w:rPr>
+            </w:r>
+            <w:r>
+              <w:rPr>
+                <w:noProof/>
+                <w:webHidden/>
+              </w:rPr>
+              <w:fldChar w:fldCharType="separate"/>
+            </w:r>
+            <w:r>
+              <w:rPr>
+                <w:noProof/>
+                <w:webHidden/>
+              </w:rPr>
+              <w:t>19</w:t>
+            </w:r>
+            <w:r>
+              <w:rPr>
+                <w:noProof/>
+                <w:webHidden/>
+              </w:rPr>
+              <w:fldChar w:fldCharType="end"/>
+            </w:r>
+          </w:hyperlink>
+        </w:p>
+        <w:p>
+          <w:pPr>
+            <w:pStyle w:val="TOC3"/>
+            <w:rPr>
+              <w:rFonts w:asciiTheme="minorHAnsi" w:eastAsiaTheme="minorEastAsia" w:hAnsiTheme="minorHAnsi"/>
+              <w:noProof/>
+              <w:color w:val="auto"/>
+              <w:kern w:val="2"/>
+              <w:lang w:val="en-GB" w:eastAsia="en-GB"/>
+              <w14:ligatures w14:val="standardContextual"/>
+            </w:rPr>
+          </w:pPr>
+          <w:hyperlink w:anchor="_Toc140568859" w:history="1">
+            <w:r>
+              <w:rPr>
+                <w:rStyle w:val="Hyperlink"/>
+                <w:noProof/>
+              </w:rPr>
+              <w:t>Data licensing</w:t>
+            </w:r>
+            <w:r>
+              <w:rPr>
+                <w:noProof/>
+                <w:webHidden/>
+              </w:rPr>
+              <w:tab/>
+            </w:r>
+            <w:r>
+              <w:rPr>
+                <w:noProof/>
+                <w:webHidden/>
+              </w:rPr>
+              <w:fldChar w:fldCharType="begin"/>
+            </w:r>
+            <w:r>
+              <w:rPr>
+                <w:noProof/>
+                <w:webHidden/>
+              </w:rPr>
+              <w:instrText xml:space="preserve"> PAGEREF _Toc140568859 \h </w:instrText>
+            </w:r>
+            <w:r>
+              <w:rPr>
+                <w:noProof/>
+                <w:webHidden/>
+              </w:rPr>
+            </w:r>
+            <w:r>
+              <w:rPr>
+                <w:noProof/>
+                <w:webHidden/>
+              </w:rPr>
+              <w:fldChar w:fldCharType="separate"/>
+            </w:r>
+            <w:r>
+              <w:rPr>
+                <w:noProof/>
+                <w:webHidden/>
+              </w:rPr>
+              <w:t>19</w:t>
+            </w:r>
+            <w:r>
+              <w:rPr>
+                <w:noProof/>
+                <w:webHidden/>
+              </w:rPr>
+              <w:fldChar w:fldCharType="end"/>
+            </w:r>
+          </w:hyperlink>
+        </w:p>
+        <w:p>
+          <w:pPr>
+            <w:pStyle w:val="TOC3"/>
+            <w:rPr>
+              <w:rFonts w:asciiTheme="minorHAnsi" w:eastAsiaTheme="minorEastAsia" w:hAnsiTheme="minorHAnsi"/>
+              <w:noProof/>
+              <w:color w:val="auto"/>
+              <w:kern w:val="2"/>
+              <w:lang w:val="en-GB" w:eastAsia="en-GB"/>
+              <w14:ligatures w14:val="standardContextual"/>
+            </w:rPr>
+          </w:pPr>
+          <w:hyperlink w:anchor="_Toc140568860" w:history="1">
+            <w:r>
+              <w:rPr>
+                <w:rStyle w:val="Hyperlink"/>
+                <w:noProof/>
+              </w:rPr>
+              <w:t>Other data</w:t>
+            </w:r>
+            <w:r>
+              <w:rPr>
+                <w:noProof/>
+                <w:webHidden/>
+              </w:rPr>
+              <w:tab/>
+            </w:r>
+            <w:r>
+              <w:rPr>
+                <w:noProof/>
+                <w:webHidden/>
+              </w:rPr>
+              <w:fldChar w:fldCharType="begin"/>
+            </w:r>
+            <w:r>
+              <w:rPr>
+                <w:noProof/>
+                <w:webHidden/>
+              </w:rPr>
+              <w:instrText xml:space="preserve"> PAGEREF _Toc140568860 \h </w:instrText>
+            </w:r>
+            <w:r>
+              <w:rPr>
+                <w:noProof/>
+                <w:webHidden/>
+              </w:rPr>
+            </w:r>
+            <w:r>
+              <w:rPr>
+                <w:noProof/>
+                <w:webHidden/>
+              </w:rPr>
+              <w:fldChar w:fldCharType="separate"/>
+            </w:r>
+            <w:r>
+              <w:rPr>
+                <w:noProof/>
+                <w:webHidden/>
+              </w:rPr>
+              <w:t>19</w:t>
+            </w:r>
+            <w:r>
+              <w:rPr>
+                <w:noProof/>
+                <w:webHidden/>
+              </w:rPr>
+              <w:fldChar w:fldCharType="end"/>
+            </w:r>
+          </w:hyperlink>
+        </w:p>
+        <w:p>
+          <w:pPr>
+            <w:pStyle w:val="TOC2"/>
+            <w:rPr>
+              <w:rFonts w:asciiTheme="minorHAnsi" w:hAnsiTheme="minorHAnsi"/>
+              <w:noProof/>
+              <w:color w:val="auto"/>
+              <w:kern w:val="2"/>
+              <w:lang w:val="en-GB" w:eastAsia="en-GB"/>
+              <w14:ligatures w14:val="standardContextual"/>
+            </w:rPr>
+          </w:pPr>
+          <w:hyperlink w:anchor="_Toc140568861" w:history="1">
+            <w:r>
+              <w:rPr>
+                <w:rStyle w:val="Hyperlink"/>
+                <w:noProof/>
+              </w:rPr>
+              <w:t>2.5 Quality Assurance</w:t>
+            </w:r>
+            <w:r>
+              <w:rPr>
+                <w:noProof/>
+                <w:webHidden/>
+              </w:rPr>
+              <w:tab/>
+            </w:r>
+            <w:r>
+              <w:rPr>
+                <w:noProof/>
+                <w:webHidden/>
+              </w:rPr>
+              <w:fldChar w:fldCharType="begin"/>
+            </w:r>
+            <w:r>
+              <w:rPr>
+                <w:noProof/>
+                <w:webHidden/>
+              </w:rPr>
+              <w:instrText xml:space="preserve"> PAGEREF _Toc140568861 \h </w:instrText>
+            </w:r>
+            <w:r>
+              <w:rPr>
+                <w:noProof/>
+                <w:webHidden/>
+              </w:rPr>
+            </w:r>
+            <w:r>
+              <w:rPr>
+                <w:noProof/>
+                <w:webHidden/>
+              </w:rPr>
+              <w:fldChar w:fldCharType="separate"/>
+            </w:r>
+            <w:r>
+              <w:rPr>
+                <w:noProof/>
+                <w:webHidden/>
+              </w:rPr>
+              <w:t>19</w:t>
+            </w:r>
+            <w:r>
+              <w:rPr>
+                <w:noProof/>
+                <w:webHidden/>
+              </w:rPr>
+              <w:fldChar w:fldCharType="end"/>
+            </w:r>
+          </w:hyperlink>
+        </w:p>
+        <w:p>
+          <w:pPr>
+            <w:pStyle w:val="TOC3"/>
+            <w:rPr>
+              <w:rFonts w:asciiTheme="minorHAnsi" w:eastAsiaTheme="minorEastAsia" w:hAnsiTheme="minorHAnsi"/>
+              <w:noProof/>
+              <w:color w:val="auto"/>
+              <w:kern w:val="2"/>
+              <w:lang w:val="en-GB" w:eastAsia="en-GB"/>
+              <w14:ligatures w14:val="standardContextual"/>
+            </w:rPr>
+          </w:pPr>
+          <w:hyperlink w:anchor="_Toc140568862" w:history="1">
+            <w:r>
+              <w:rPr>
+                <w:rStyle w:val="Hyperlink"/>
+                <w:noProof/>
+              </w:rPr>
+              <w:t>Eurostat indicator design principles</w:t>
+            </w:r>
+            <w:r>
+              <w:rPr>
+                <w:noProof/>
+                <w:webHidden/>
+              </w:rPr>
+              <w:tab/>
+            </w:r>
+            <w:r>
+              <w:rPr>
+                <w:noProof/>
+                <w:webHidden/>
+              </w:rPr>
+              <w:fldChar w:fldCharType="begin"/>
+            </w:r>
+            <w:r>
+              <w:rPr>
+                <w:noProof/>
+                <w:webHidden/>
+              </w:rPr>
+              <w:instrText xml:space="preserve"> PAGEREF _Toc140568862 \h </w:instrText>
+            </w:r>
+            <w:r>
+              <w:rPr>
+                <w:noProof/>
+                <w:webHidden/>
+              </w:rPr>
+            </w:r>
+            <w:r>
+              <w:rPr>
+                <w:noProof/>
+                <w:webHidden/>
+              </w:rPr>
+              <w:fldChar w:fldCharType="separate"/>
+            </w:r>
+            <w:r>
+              <w:rPr>
+                <w:noProof/>
+                <w:webHidden/>
+              </w:rPr>
+              <w:t>19</w:t>
+            </w:r>
+            <w:r>
+              <w:rPr>
+                <w:noProof/>
+                <w:webHidden/>
+              </w:rPr>
+              <w:fldChar w:fldCharType="end"/>
+            </w:r>
+          </w:hyperlink>
+        </w:p>
+        <w:p>
+          <w:pPr>
+            <w:pStyle w:val="TOC3"/>
+            <w:rPr>
+              <w:rFonts w:asciiTheme="minorHAnsi" w:eastAsiaTheme="minorEastAsia" w:hAnsiTheme="minorHAnsi"/>
+              <w:noProof/>
+              <w:color w:val="auto"/>
+              <w:kern w:val="2"/>
+              <w:lang w:val="en-GB" w:eastAsia="en-GB"/>
+              <w14:ligatures w14:val="standardContextual"/>
+            </w:rPr>
+          </w:pPr>
+          <w:hyperlink w:anchor="_Toc140568863" w:history="1">
+            <w:r>
+              <w:rPr>
+                <w:rStyle w:val="Hyperlink"/>
+                <w:noProof/>
+              </w:rPr>
+              <w:t>Open source</w:t>
+            </w:r>
+            <w:r>
+              <w:rPr>
+                <w:noProof/>
+                <w:webHidden/>
+              </w:rPr>
+              <w:tab/>
+            </w:r>
+            <w:r>
+              <w:rPr>
+                <w:noProof/>
+                <w:webHidden/>
+              </w:rPr>
+              <w:fldChar w:fldCharType="begin"/>
+            </w:r>
+            <w:r>
+              <w:rPr>
+                <w:noProof/>
+                <w:webHidden/>
+              </w:rPr>
+              <w:instrText xml:space="preserve"> PAGEREF _Toc140568863 \h </w:instrText>
+            </w:r>
+            <w:r>
+              <w:rPr>
+                <w:noProof/>
+                <w:webHidden/>
+              </w:rPr>
+            </w:r>
+            <w:r>
+              <w:rPr>
+                <w:noProof/>
+                <w:webHidden/>
+              </w:rPr>
+              <w:fldChar w:fldCharType="separate"/>
+            </w:r>
+            <w:r>
+              <w:rPr>
+                <w:noProof/>
+                <w:webHidden/>
+              </w:rPr>
+              <w:t>20</w:t>
+            </w:r>
+            <w:r>
+              <w:rPr>
+                <w:noProof/>
+                <w:webHidden/>
+              </w:rPr>
+              <w:fldChar w:fldCharType="end"/>
+            </w:r>
+          </w:hyperlink>
+        </w:p>
+        <w:p>
+          <w:pPr>
+            <w:pStyle w:val="TOC3"/>
+            <w:rPr>
+              <w:rFonts w:asciiTheme="minorHAnsi" w:eastAsiaTheme="minorEastAsia" w:hAnsiTheme="minorHAnsi"/>
+              <w:noProof/>
+              <w:color w:val="auto"/>
+              <w:kern w:val="2"/>
+              <w:lang w:val="en-GB" w:eastAsia="en-GB"/>
+              <w14:ligatures w14:val="standardContextual"/>
+            </w:rPr>
+          </w:pPr>
+          <w:hyperlink w:anchor="_Toc140568864" w:history="1">
+            <w:r>
+              <w:rPr>
+                <w:rStyle w:val="Hyperlink"/>
+                <w:noProof/>
+              </w:rPr>
+              <w:t>Internal peer review</w:t>
+            </w:r>
+            <w:r>
+              <w:rPr>
+                <w:noProof/>
+                <w:webHidden/>
+              </w:rPr>
+              <w:tab/>
+            </w:r>
+            <w:r>
+              <w:rPr>
+                <w:noProof/>
+                <w:webHidden/>
+              </w:rPr>
+              <w:fldChar w:fldCharType="begin"/>
+            </w:r>
+            <w:r>
+              <w:rPr>
+                <w:noProof/>
+                <w:webHidden/>
+              </w:rPr>
+              <w:instrText xml:space="preserve"> PAGEREF _Toc140568864 \h </w:instrText>
+            </w:r>
+            <w:r>
+              <w:rPr>
+                <w:noProof/>
+                <w:webHidden/>
+              </w:rPr>
+            </w:r>
+            <w:r>
+              <w:rPr>
+                <w:noProof/>
+                <w:webHidden/>
+              </w:rPr>
+              <w:fldChar w:fldCharType="separate"/>
+            </w:r>
+            <w:r>
+              <w:rPr>
+                <w:noProof/>
+                <w:webHidden/>
+              </w:rPr>
+              <w:t>20</w:t>
+            </w:r>
+            <w:r>
+              <w:rPr>
+                <w:noProof/>
+                <w:webHidden/>
+              </w:rPr>
+              <w:fldChar w:fldCharType="end"/>
+            </w:r>
+          </w:hyperlink>
+        </w:p>
+        <w:p>
+          <w:pPr>
+            <w:pStyle w:val="TOC2"/>
+            <w:rPr>
+              <w:rFonts w:asciiTheme="minorHAnsi" w:hAnsiTheme="minorHAnsi"/>
+              <w:noProof/>
+              <w:color w:val="auto"/>
+              <w:kern w:val="2"/>
+              <w:lang w:val="en-GB" w:eastAsia="en-GB"/>
+              <w14:ligatures w14:val="standardContextual"/>
+            </w:rPr>
+          </w:pPr>
+          <w:hyperlink w:anchor="_Toc140568865" w:history="1">
+            <w:r>
+              <w:rPr>
+                <w:rStyle w:val="Hyperlink"/>
+                <w:noProof/>
+              </w:rPr>
+              <w:t>4. Allocation of resources</w:t>
+            </w:r>
+            <w:r>
+              <w:rPr>
+                <w:noProof/>
+                <w:webHidden/>
+              </w:rPr>
+              <w:tab/>
+            </w:r>
+            <w:r>
+              <w:rPr>
+                <w:noProof/>
+                <w:webHidden/>
+              </w:rPr>
+              <w:fldChar w:fldCharType="begin"/>
+            </w:r>
+            <w:r>
+              <w:rPr>
+                <w:noProof/>
+                <w:webHidden/>
+              </w:rPr>
+              <w:instrText xml:space="preserve"> PAGEREF _Toc140568865 \h </w:instrText>
+            </w:r>
+            <w:r>
+              <w:rPr>
+                <w:noProof/>
+                <w:webHidden/>
+              </w:rPr>
+            </w:r>
+            <w:r>
+              <w:rPr>
+                <w:noProof/>
+                <w:webHidden/>
+              </w:rPr>
+              <w:fldChar w:fldCharType="separate"/>
+            </w:r>
+            <w:r>
+              <w:rPr>
+                <w:noProof/>
+                <w:webHidden/>
+              </w:rPr>
+              <w:t>20</w:t>
+            </w:r>
+            <w:r>
+              <w:rPr>
+                <w:noProof/>
+                <w:webHidden/>
+              </w:rPr>
+              <w:fldChar w:fldCharType="end"/>
+            </w:r>
+          </w:hyperlink>
+        </w:p>
+        <w:p>
+          <w:pPr>
+            <w:pStyle w:val="TOC2"/>
+            <w:rPr>
+              <w:rFonts w:asciiTheme="minorHAnsi" w:hAnsiTheme="minorHAnsi"/>
+              <w:noProof/>
+              <w:color w:val="auto"/>
+              <w:kern w:val="2"/>
+              <w:lang w:val="en-GB" w:eastAsia="en-GB"/>
+              <w14:ligatures w14:val="standardContextual"/>
+            </w:rPr>
+          </w:pPr>
+          <w:hyperlink w:anchor="_Toc140568866" w:history="1">
+            <w:r>
+              <w:rPr>
+                <w:rStyle w:val="Hyperlink"/>
+                <w:noProof/>
+              </w:rPr>
+              <w:t>5. Data security</w:t>
+            </w:r>
+            <w:r>
+              <w:rPr>
+                <w:noProof/>
+                <w:webHidden/>
+              </w:rPr>
+              <w:tab/>
+            </w:r>
+            <w:r>
+              <w:rPr>
+                <w:noProof/>
+                <w:webHidden/>
+              </w:rPr>
+              <w:fldChar w:fldCharType="begin"/>
+            </w:r>
+            <w:r>
+              <w:rPr>
+                <w:noProof/>
+                <w:webHidden/>
+              </w:rPr>
+              <w:instrText xml:space="preserve"> PAGEREF _Toc140568866 \h </w:instrText>
+            </w:r>
+            <w:r>
+              <w:rPr>
+                <w:noProof/>
+                <w:webHidden/>
+              </w:rPr>
+            </w:r>
+            <w:r>
+              <w:rPr>
+                <w:noProof/>
+                <w:webHidden/>
+              </w:rPr>
+              <w:fldChar w:fldCharType="separate"/>
+            </w:r>
+            <w:r>
+              <w:rPr>
+                <w:noProof/>
+                <w:webHidden/>
+              </w:rPr>
+              <w:t>21</w:t>
+            </w:r>
+            <w:r>
+              <w:rPr>
+                <w:noProof/>
+                <w:webHidden/>
+              </w:rPr>
+              <w:fldChar w:fldCharType="end"/>
+            </w:r>
+          </w:hyperlink>
+        </w:p>
+        <w:p>
+          <w:pPr>
+            <w:pStyle w:val="TOC2"/>
+            <w:rPr>
+              <w:rFonts w:asciiTheme="minorHAnsi" w:hAnsiTheme="minorHAnsi"/>
+              <w:noProof/>
+              <w:color w:val="auto"/>
+              <w:kern w:val="2"/>
+              <w:lang w:val="en-GB" w:eastAsia="en-GB"/>
+              <w14:ligatures w14:val="standardContextual"/>
+            </w:rPr>
+          </w:pPr>
+          <w:hyperlink w:anchor="_Toc140568867" w:history="1">
+            <w:r>
+              <w:rPr>
+                <w:rStyle w:val="Hyperlink"/>
+                <w:noProof/>
+              </w:rPr>
+              <w:t>6. Ethics</w:t>
+            </w:r>
+            <w:r>
+              <w:rPr>
+                <w:noProof/>
+                <w:webHidden/>
+              </w:rPr>
+              <w:tab/>
+            </w:r>
+            <w:r>
+              <w:rPr>
+                <w:noProof/>
+                <w:webHidden/>
+              </w:rPr>
+              <w:fldChar w:fldCharType="begin"/>
+            </w:r>
+            <w:r>
+              <w:rPr>
+                <w:noProof/>
+                <w:webHidden/>
+              </w:rPr>
+              <w:instrText xml:space="preserve"> PAGEREF _Toc140568867 \h </w:instrText>
+            </w:r>
+            <w:r>
+              <w:rPr>
+                <w:noProof/>
+                <w:webHidden/>
+              </w:rPr>
+            </w:r>
+            <w:r>
+              <w:rPr>
+                <w:noProof/>
+                <w:webHidden/>
+              </w:rPr>
+              <w:fldChar w:fldCharType="separate"/>
+            </w:r>
+            <w:r>
+              <w:rPr>
+                <w:noProof/>
+                <w:webHidden/>
+              </w:rPr>
+              <w:t>21</w:t>
+            </w:r>
+            <w:r>
+              <w:rPr>
+                <w:noProof/>
+                <w:webHidden/>
+              </w:rPr>
+              <w:fldChar w:fldCharType="end"/>
+            </w:r>
+          </w:hyperlink>
+        </w:p>
+        <w:p>
+          <w:pPr>
+            <w:pStyle w:val="TOC1"/>
+            <w:rPr>
+              <w:rFonts w:asciiTheme="minorHAnsi" w:hAnsiTheme="minorHAnsi"/>
+              <w:color w:val="auto"/>
+              <w:kern w:val="2"/>
+              <w:lang w:val="en-GB" w:eastAsia="en-GB"/>
+              <w14:ligatures w14:val="standardContextual"/>
+            </w:rPr>
+          </w:pPr>
+          <w:hyperlink w:anchor="_Toc140568868" w:history="1">
+            <w:r>
+              <w:rPr>
+                <w:rStyle w:val="Hyperlink"/>
+              </w:rPr>
+              <w:t>2.</w:t>
+            </w:r>
+            <w:r>
+              <w:rPr>
+                <w:rFonts w:asciiTheme="minorHAnsi" w:hAnsiTheme="minorHAnsi"/>
+                <w:color w:val="auto"/>
+                <w:kern w:val="2"/>
+                <w:lang w:val="en-GB" w:eastAsia="en-GB"/>
+                <w14:ligatures w14:val="standardContextual"/>
+              </w:rPr>
+              <w:tab/>
+            </w:r>
+            <w:r>
+              <w:rPr>
+                <w:rStyle w:val="Hyperlink"/>
+              </w:rPr>
+              <w:t>Data Catalogue</w:t>
+            </w:r>
+            <w:r>
+              <w:rPr>
+                <w:webHidden/>
+              </w:rPr>
+              <w:tab/>
+            </w:r>
+            <w:r>
+              <w:rPr>
+                <w:webHidden/>
+              </w:rPr>
+              <w:fldChar w:fldCharType="begin"/>
+            </w:r>
+            <w:r>
+              <w:rPr>
+                <w:webHidden/>
+              </w:rPr>
+              <w:instrText xml:space="preserve"> PAGEREF _Toc140568868 \h </w:instrText>
+            </w:r>
+            <w:r>
+              <w:rPr>
+                <w:webHidden/>
+              </w:rPr>
+            </w:r>
+            <w:r>
+              <w:rPr>
+                <w:webHidden/>
+              </w:rPr>
+              <w:fldChar w:fldCharType="separate"/>
+            </w:r>
+            <w:r>
+              <w:rPr>
+                <w:webHidden/>
+              </w:rPr>
+              <w:t>22</w:t>
+            </w:r>
+            <w:r>
+              <w:rPr>
+                <w:webHidden/>
+              </w:rPr>
+              <w:fldChar w:fldCharType="end"/>
+            </w:r>
+          </w:hyperlink>
+        </w:p>
+        <w:p>
+          <w:pPr>
+            <w:pStyle w:val="TOC2"/>
+            <w:rPr>
+              <w:rFonts w:asciiTheme="minorHAnsi" w:hAnsiTheme="minorHAnsi"/>
+              <w:noProof/>
+              <w:color w:val="auto"/>
+              <w:kern w:val="2"/>
+              <w:lang w:val="en-GB" w:eastAsia="en-GB"/>
+              <w14:ligatures w14:val="standardContextual"/>
+            </w:rPr>
+          </w:pPr>
+          <w:hyperlink w:anchor="_Toc140568869" w:history="1">
+            <w:r>
+              <w:rPr>
+                <w:rStyle w:val="Hyperlink"/>
+                <w:noProof/>
+              </w:rPr>
+              <w:t>References</w:t>
+            </w:r>
+            <w:r>
+              <w:rPr>
+                <w:noProof/>
+                <w:webHidden/>
+              </w:rPr>
+              <w:tab/>
+            </w:r>
+            <w:r>
+              <w:rPr>
+                <w:noProof/>
+                <w:webHidden/>
+              </w:rPr>
+              <w:fldChar w:fldCharType="begin"/>
+            </w:r>
+            <w:r>
+              <w:rPr>
+                <w:noProof/>
+                <w:webHidden/>
+              </w:rPr>
+              <w:instrText xml:space="preserve"> PAGEREF _Toc140568869 \h </w:instrText>
+            </w:r>
+            <w:r>
+              <w:rPr>
+                <w:noProof/>
+                <w:webHidden/>
+              </w:rPr>
+            </w:r>
+            <w:r>
+              <w:rPr>
+                <w:noProof/>
+                <w:webHidden/>
+              </w:rPr>
+              <w:fldChar w:fldCharType="separate"/>
+            </w:r>
+            <w:r>
+              <w:rPr>
+                <w:noProof/>
+                <w:webHidden/>
+              </w:rPr>
+              <w:t>23</w:t>
+            </w:r>
+            <w:r>
+              <w:rPr>
+                <w:noProof/>
+                <w:webHidden/>
+              </w:rPr>
+              <w:fldChar w:fldCharType="end"/>
+            </w:r>
+          </w:hyperlink>
+        </w:p>
+        <w:p>
+          <w:r>
+            <w:rPr>
+              <w:b/>
+              <w:bCs/>
+              <w:noProof/>
+            </w:rPr>
+            <w:fldChar w:fldCharType="end"/>
+          </w:r>
+        </w:p>
+      </w:sdtContent>
+    </w:sdt>
+    <w:p>
+      <w:pPr>
+        <w:pStyle w:val="TOCHeading"/>
+      </w:pPr>
     </w:p>
     <w:p>
       <w:pPr>
@@ -572,77 +3572,10 @@
         <w:rPr>
           <w:noProof/>
         </w:rPr>
-        <w:drawing>
-          <wp:anchor distT="0" distB="0" distL="114300" distR="114300" simplePos="0" relativeHeight="251677696" behindDoc="0" locked="0" layoutInCell="1" allowOverlap="1" wp14:anchorId="35D840F3" wp14:editId="3E29DC2C">
-            <wp:simplePos x="0" y="0"/>
-            <wp:positionH relativeFrom="margin">
-              <wp:posOffset>5437505</wp:posOffset>
-            </wp:positionH>
-            <wp:positionV relativeFrom="paragraph">
-              <wp:posOffset>6697345</wp:posOffset>
-            </wp:positionV>
-            <wp:extent cx="656590" cy="668020"/>
-            <wp:effectExtent l="0" t="0" r="0" b="0"/>
-            <wp:wrapSquare wrapText="bothSides"/>
-            <wp:docPr id="4" name="Grafik 4"/>
-            <wp:cNvGraphicFramePr>
-              <a:graphicFrameLocks xmlns:a="http://schemas.openxmlformats.org/drawingml/2006/main" noChangeAspect="1"/>
-            </wp:cNvGraphicFramePr>
-            <a:graphic xmlns:a="http://schemas.openxmlformats.org/drawingml/2006/main">
-              <a:graphicData uri="http://schemas.openxmlformats.org/drawingml/2006/picture">
-                <pic:pic xmlns:pic="http://schemas.openxmlformats.org/drawingml/2006/picture">
-                  <pic:nvPicPr>
-                    <pic:cNvPr id="0" name="Picture 2"/>
-                    <pic:cNvPicPr>
-                      <a:picLocks noChangeAspect="1" noChangeArrowheads="1"/>
-                    </pic:cNvPicPr>
-                  </pic:nvPicPr>
-                  <pic:blipFill>
-                    <a:blip r:embed="rId9" cstate="print">
-                      <a:extLst>
-                        <a:ext uri="{28A0092B-C50C-407E-A947-70E740481C1C}">
-                          <a14:useLocalDpi xmlns:a14="http://schemas.microsoft.com/office/drawing/2010/main" val="0"/>
-                        </a:ext>
-                      </a:extLst>
-                    </a:blip>
-                    <a:srcRect/>
-                    <a:stretch>
-                      <a:fillRect/>
-                    </a:stretch>
-                  </pic:blipFill>
-                  <pic:spPr bwMode="auto">
-                    <a:xfrm>
-                      <a:off x="0" y="0"/>
-                      <a:ext cx="656590" cy="668020"/>
-                    </a:xfrm>
-                    <a:prstGeom prst="rect">
-                      <a:avLst/>
-                    </a:prstGeom>
-                    <a:noFill/>
-                    <a:ln>
-                      <a:noFill/>
-                    </a:ln>
-                  </pic:spPr>
-                </pic:pic>
-              </a:graphicData>
-            </a:graphic>
-            <wp14:sizeRelH relativeFrom="margin">
-              <wp14:pctWidth>0</wp14:pctWidth>
-            </wp14:sizeRelH>
-            <wp14:sizeRelV relativeFrom="margin">
-              <wp14:pctHeight>0</wp14:pctHeight>
-            </wp14:sizeRelV>
-          </wp:anchor>
-        </w:drawing>
-      </w:r>
-      <w:r>
-        <w:rPr>
-          <w:noProof/>
-        </w:rPr>
         <mc:AlternateContent>
           <mc:Choice Requires="wpg">
             <w:drawing>
-              <wp:anchor distT="0" distB="0" distL="114300" distR="114300" simplePos="0" relativeHeight="251670528" behindDoc="0" locked="0" layoutInCell="1" allowOverlap="1" wp14:anchorId="6D204818" wp14:editId="18AFEACE">
+              <wp:anchor distT="0" distB="0" distL="114300" distR="114300" simplePos="0" relativeHeight="251670528" behindDoc="0" locked="0" layoutInCell="1" allowOverlap="1" wp14:anchorId="6D204818" wp14:editId="20C48CEE">
                 <wp:simplePos x="0" y="0"/>
                 <wp:positionH relativeFrom="column">
                   <wp:posOffset>103505</wp:posOffset>
@@ -873,15 +3806,19 @@
       <w:pPr>
         <w:pStyle w:val="Heaading1"/>
       </w:pPr>
-      <w:bookmarkStart w:id="1" w:name="_Hlk39826340"/>
-      <w:bookmarkStart w:id="2" w:name="data-summary"/>
-      <w:bookmarkStart w:id="3" w:name="_Hlk137760038"/>
+      <w:bookmarkStart w:id="1" w:name="data-summary"/>
+      <w:bookmarkStart w:id="2" w:name="_Hlk137760038"/>
+      <w:bookmarkStart w:id="3" w:name="_Hlk39826340"/>
+      <w:bookmarkStart w:id="4" w:name="_Toc140568771"/>
+      <w:bookmarkStart w:id="5" w:name="_Toc140568828"/>
       <w:r>
         <w:t xml:space="preserve">Data </w:t>
       </w:r>
       <w:r>
         <w:t>Summary</w:t>
       </w:r>
+      <w:bookmarkEnd w:id="4"/>
+      <w:bookmarkEnd w:id="5"/>
     </w:p>
     <w:p>
       <w:pPr>
@@ -969,7 +3906,16 @@
           <w:iCs/>
           <w:lang w:val="en-GB"/>
         </w:rPr>
-        <w:t>Data Summary</w:t>
+        <w:t xml:space="preserve">Data </w:t>
+      </w:r>
+      <w:r>
+        <w:rPr>
+          <w:i/>
+          <w:iCs/>
+          <w:lang w:val="en-GB"/>
+        </w:rPr>
+        <w:lastRenderedPageBreak/>
+        <w:t>Summary</w:t>
       </w:r>
       <w:r>
         <w:rPr>
@@ -979,6 +3925,73 @@
       </w:r>
     </w:p>
     <w:p>
+      <w:r>
+        <w:rPr>
+          <w:noProof/>
+        </w:rPr>
+        <w:drawing>
+          <wp:anchor distT="0" distB="0" distL="114300" distR="114300" simplePos="0" relativeHeight="251677696" behindDoc="0" locked="0" layoutInCell="1" allowOverlap="1" wp14:anchorId="35D840F3" wp14:editId="3A29AC3B">
+            <wp:simplePos x="0" y="0"/>
+            <wp:positionH relativeFrom="margin">
+              <wp:align>right</wp:align>
+            </wp:positionH>
+            <wp:positionV relativeFrom="paragraph">
+              <wp:posOffset>1614170</wp:posOffset>
+            </wp:positionV>
+            <wp:extent cx="656590" cy="668020"/>
+            <wp:effectExtent l="0" t="0" r="0" b="0"/>
+            <wp:wrapSquare wrapText="bothSides"/>
+            <wp:docPr id="4" name="Grafik 4"/>
+            <wp:cNvGraphicFramePr>
+              <a:graphicFrameLocks xmlns:a="http://schemas.openxmlformats.org/drawingml/2006/main" noChangeAspect="1"/>
+            </wp:cNvGraphicFramePr>
+            <a:graphic xmlns:a="http://schemas.openxmlformats.org/drawingml/2006/main">
+              <a:graphicData uri="http://schemas.openxmlformats.org/drawingml/2006/picture">
+                <pic:pic xmlns:pic="http://schemas.openxmlformats.org/drawingml/2006/picture">
+                  <pic:nvPicPr>
+                    <pic:cNvPr id="0" name="Picture 2"/>
+                    <pic:cNvPicPr>
+                      <a:picLocks noChangeAspect="1" noChangeArrowheads="1"/>
+                    </pic:cNvPicPr>
+                  </pic:nvPicPr>
+                  <pic:blipFill>
+                    <a:blip r:embed="rId9" cstate="print">
+                      <a:extLst>
+                        <a:ext uri="{28A0092B-C50C-407E-A947-70E740481C1C}">
+                          <a14:useLocalDpi xmlns:a14="http://schemas.microsoft.com/office/drawing/2010/main" val="0"/>
+                        </a:ext>
+                      </a:extLst>
+                    </a:blip>
+                    <a:srcRect/>
+                    <a:stretch>
+                      <a:fillRect/>
+                    </a:stretch>
+                  </pic:blipFill>
+                  <pic:spPr bwMode="auto">
+                    <a:xfrm>
+                      <a:off x="0" y="0"/>
+                      <a:ext cx="656590" cy="668020"/>
+                    </a:xfrm>
+                    <a:prstGeom prst="rect">
+                      <a:avLst/>
+                    </a:prstGeom>
+                    <a:noFill/>
+                    <a:ln>
+                      <a:noFill/>
+                    </a:ln>
+                  </pic:spPr>
+                </pic:pic>
+              </a:graphicData>
+            </a:graphic>
+            <wp14:sizeRelH relativeFrom="margin">
+              <wp14:pctWidth>0</wp14:pctWidth>
+            </wp14:sizeRelH>
+            <wp14:sizeRelV relativeFrom="margin">
+              <wp14:pctHeight>0</wp14:pctHeight>
+            </wp14:sizeRelV>
+          </wp:anchor>
+        </w:drawing>
+      </w:r>
       <w:r>
         <w:rPr>
           <w:lang w:val="en-GB"/>
@@ -1014,7 +4027,6 @@
               <w:jc w:val="left"/>
             </w:pPr>
             <w:r>
-              <w:lastRenderedPageBreak/>
               <w:t>Objectives</w:t>
             </w:r>
           </w:p>
@@ -1483,6 +4495,7 @@
         <w:rPr>
           <w:lang w:val="en-GB"/>
         </w:rPr>
+        <w:lastRenderedPageBreak/>
         <w:t>In Open Music Europe, we use corporate and national accounts to create indicators. Corporate accounts are recorded based on national financial accounting standards, which are greatly harmonised in Europe; the standardisation of sustainability accounts is underway during our projects. The music industry uses special royalty accounts, which collect and organise information about royalties earned, accrued, and paid. National accounts are created with statistical methods by observing all corporate accounts in a country by tax and statistical authorities.</w:t>
       </w:r>
     </w:p>
@@ -1523,7 +4536,6 @@
         <w:rPr>
           <w:lang w:val="en-GB"/>
         </w:rPr>
-        <w:lastRenderedPageBreak/>
         <w:t xml:space="preserve">The aim of statistical data collection is the creation of sets of data that can be generalised well; for example, when we collect data about people, it includes data on people from all relevant age or gender groups. Open Music Europe is using and developing data collection from primary sources, such as surveys and ephemeral big data, or taking samples of large, pre-existing but biased datasets, such as royalty accounts. The </w:t>
       </w:r>
       <w:r>
@@ -1545,10 +4557,14 @@
       <w:pPr>
         <w:pStyle w:val="Heading2"/>
       </w:pPr>
-      <w:bookmarkStart w:id="4" w:name="Xa4d5f9f4cf8cd0e803247dad612e866b5aac07a"/>
+      <w:bookmarkStart w:id="6" w:name="Xa4d5f9f4cf8cd0e803247dad612e866b5aac07a"/>
+      <w:bookmarkStart w:id="7" w:name="_Toc140568772"/>
+      <w:bookmarkStart w:id="8" w:name="_Toc140568829"/>
       <w:r>
         <w:t>Purpose of data generation in relation to the project</w:t>
       </w:r>
+      <w:bookmarkEnd w:id="7"/>
+      <w:bookmarkEnd w:id="8"/>
     </w:p>
     <w:p>
       <w:pPr>
@@ -1887,7 +4903,6 @@
         <w:rPr>
           <w:lang w:val="en-GB"/>
         </w:rPr>
-        <w:lastRenderedPageBreak/>
         <w:t xml:space="preserve">The main aim of the DMP is to inform potential users of the commonly understood data in the forms of datasets, </w:t>
       </w:r>
       <w:proofErr w:type="spellStart"/>
@@ -1921,27 +4936,14 @@
       <w:r>
         <w:t xml:space="preserve">See </w:t>
       </w:r>
-      <w:r>
-        <w:fldChar w:fldCharType="begin"/>
-      </w:r>
-      <w:r>
-        <w:instrText>HYPERLINK \l "wp5" \h</w:instrText>
-      </w:r>
-      <w:r>
-        <w:fldChar w:fldCharType="separate"/>
-      </w:r>
-      <w:r>
-        <w:rPr>
-          <w:rStyle w:val="Hyperlink"/>
-        </w:rPr>
-        <w:t>1.5 Data Dissemination: Open Music Observatory</w:t>
-      </w:r>
-      <w:r>
-        <w:rPr>
-          <w:rStyle w:val="Hyperlink"/>
-        </w:rPr>
-        <w:fldChar w:fldCharType="end"/>
-      </w:r>
+      <w:hyperlink w:anchor="wp5">
+        <w:r>
+          <w:rPr>
+            <w:rStyle w:val="Hyperlink"/>
+          </w:rPr>
+          <w:t>1.5 Data Dissemination: Open Music Observatory</w:t>
+        </w:r>
+      </w:hyperlink>
       <w:r>
         <w:t xml:space="preserve"> for further details.</w:t>
       </w:r>
@@ -2267,11 +5269,15 @@
       <w:pPr>
         <w:pStyle w:val="Heading2"/>
       </w:pPr>
-      <w:bookmarkStart w:id="5" w:name="definitions"/>
-      <w:bookmarkEnd w:id="4"/>
+      <w:bookmarkStart w:id="9" w:name="definitions"/>
+      <w:bookmarkStart w:id="10" w:name="_Toc140568773"/>
+      <w:bookmarkStart w:id="11" w:name="_Toc140568830"/>
+      <w:bookmarkEnd w:id="6"/>
       <w:r>
         <w:t>1.2 Definitions</w:t>
       </w:r>
+      <w:bookmarkEnd w:id="10"/>
+      <w:bookmarkEnd w:id="11"/>
     </w:p>
     <w:p>
       <w:pPr>
@@ -2328,6 +5334,7 @@
         <w:rPr>
           <w:lang w:val="en-GB"/>
         </w:rPr>
+        <w:lastRenderedPageBreak/>
         <w:t xml:space="preserve">statistics means quantitative and qualitative, aggregated and representative information characterising a collective phenomenon in a considered </w:t>
       </w:r>
       <w:proofErr w:type="gramStart"/>
@@ -2467,7 +5474,6 @@
         <w:rPr>
           <w:lang w:val="en-GB"/>
         </w:rPr>
-        <w:lastRenderedPageBreak/>
         <w:t xml:space="preserve">confidential data means data which allow statistical units to be identified, either directly or indirectly, thereby disclosing individual information. To determine whether a statistical unit is identifiable, account shall be taken of all relevant means that might reasonably be used by a third party to identify the statistical </w:t>
       </w:r>
       <w:proofErr w:type="gramStart"/>
@@ -2726,6 +5732,7 @@
         <w:rPr>
           <w:lang w:val="en-GB"/>
         </w:rPr>
+        <w:lastRenderedPageBreak/>
         <w:t>survey microdata datasets contain observations as responses to a questionnaire by an individual or an enterprise. Survey microdata datasets are not statistically processed and almost always must be treated as confidential data.</w:t>
       </w:r>
     </w:p>
@@ -2842,7 +5849,6 @@
         <w:rPr>
           <w:lang w:val="en-GB"/>
         </w:rPr>
-        <w:lastRenderedPageBreak/>
         <w:t xml:space="preserve">documents: Documents containing information legally fall under the definition of data. The DMP uses data in the common sense of the word (datasets, </w:t>
       </w:r>
       <w:proofErr w:type="spellStart"/>
@@ -2946,12 +5952,16 @@
       <w:pPr>
         <w:pStyle w:val="Heading3"/>
       </w:pPr>
-      <w:bookmarkStart w:id="6" w:name="size"/>
-      <w:bookmarkStart w:id="7" w:name="pillar2"/>
-      <w:bookmarkEnd w:id="5"/>
+      <w:bookmarkStart w:id="12" w:name="size"/>
+      <w:bookmarkStart w:id="13" w:name="pillar2"/>
+      <w:bookmarkStart w:id="14" w:name="_Toc140568774"/>
+      <w:bookmarkStart w:id="15" w:name="_Toc140568831"/>
+      <w:bookmarkEnd w:id="9"/>
       <w:r>
         <w:t>Size</w:t>
       </w:r>
+      <w:bookmarkEnd w:id="14"/>
+      <w:bookmarkEnd w:id="15"/>
     </w:p>
     <w:p>
       <w:pPr>
@@ -2983,11 +5993,16 @@
       <w:pPr>
         <w:pStyle w:val="Heading3"/>
       </w:pPr>
-      <w:bookmarkStart w:id="8" w:name="pillar3"/>
-      <w:bookmarkEnd w:id="6"/>
-      <w:r>
+      <w:bookmarkStart w:id="16" w:name="pillar3"/>
+      <w:bookmarkStart w:id="17" w:name="_Toc140568775"/>
+      <w:bookmarkStart w:id="18" w:name="_Toc140568832"/>
+      <w:bookmarkEnd w:id="12"/>
+      <w:r>
+        <w:lastRenderedPageBreak/>
         <w:t>1.4.3 Data Summary: Music, Society, Citizenship</w:t>
       </w:r>
+      <w:bookmarkEnd w:id="17"/>
+      <w:bookmarkEnd w:id="18"/>
     </w:p>
     <w:tbl>
       <w:tblPr>
@@ -3101,7 +6116,6 @@
               <w:rPr>
                 <w:lang w:val="en-GB"/>
               </w:rPr>
-              <w:lastRenderedPageBreak/>
               <w:t xml:space="preserve">The expected outcome of </w:t>
             </w:r>
             <w:r>
@@ -3310,7 +6324,7 @@
           <w:lang w:val="en-GB"/>
         </w:rPr>
       </w:pPr>
-      <w:bookmarkStart w:id="9" w:name="data-reuse"/>
+      <w:bookmarkStart w:id="19" w:name="data-reuse"/>
       <w:r>
         <w:rPr>
           <w:lang w:val="en-GB"/>
@@ -3430,12 +6444,16 @@
       <w:pPr>
         <w:pStyle w:val="Heading3"/>
       </w:pPr>
-      <w:bookmarkStart w:id="10" w:name="data-generation-2"/>
-      <w:bookmarkEnd w:id="8"/>
-      <w:bookmarkEnd w:id="9"/>
+      <w:bookmarkStart w:id="20" w:name="data-generation-2"/>
+      <w:bookmarkStart w:id="21" w:name="_Toc140568776"/>
+      <w:bookmarkStart w:id="22" w:name="_Toc140568833"/>
+      <w:bookmarkEnd w:id="16"/>
+      <w:bookmarkEnd w:id="19"/>
       <w:r>
         <w:t>Data generation</w:t>
       </w:r>
+      <w:bookmarkEnd w:id="21"/>
+      <w:bookmarkEnd w:id="22"/>
     </w:p>
     <w:p>
       <w:pPr>
@@ -3454,11 +6472,16 @@
       <w:pPr>
         <w:pStyle w:val="Heading3"/>
       </w:pPr>
-      <w:bookmarkStart w:id="11" w:name="size-1"/>
-      <w:bookmarkEnd w:id="10"/>
-      <w:r>
+      <w:bookmarkStart w:id="23" w:name="size-1"/>
+      <w:bookmarkStart w:id="24" w:name="_Toc140568777"/>
+      <w:bookmarkStart w:id="25" w:name="_Toc140568834"/>
+      <w:bookmarkEnd w:id="20"/>
+      <w:r>
+        <w:lastRenderedPageBreak/>
         <w:t>Size</w:t>
       </w:r>
+      <w:bookmarkEnd w:id="24"/>
+      <w:bookmarkEnd w:id="25"/>
     </w:p>
     <w:p>
       <w:pPr>
@@ -3477,12 +6500,15 @@
       <w:pPr>
         <w:pStyle w:val="Heading3"/>
       </w:pPr>
-      <w:bookmarkStart w:id="12" w:name="pillar4"/>
-      <w:bookmarkEnd w:id="11"/>
-      <w:r>
-        <w:lastRenderedPageBreak/>
+      <w:bookmarkStart w:id="26" w:name="pillar4"/>
+      <w:bookmarkStart w:id="27" w:name="_Toc140568778"/>
+      <w:bookmarkStart w:id="28" w:name="_Toc140568835"/>
+      <w:bookmarkEnd w:id="23"/>
+      <w:r>
         <w:t>1.2.4 Data Summary: Innovation</w:t>
       </w:r>
+      <w:bookmarkEnd w:id="27"/>
+      <w:bookmarkEnd w:id="28"/>
     </w:p>
     <w:p>
       <w:pPr>
@@ -3529,12 +6555,16 @@
       <w:pPr>
         <w:pStyle w:val="Heading2"/>
       </w:pPr>
-      <w:bookmarkStart w:id="13" w:name="wp5"/>
-      <w:bookmarkEnd w:id="7"/>
-      <w:bookmarkEnd w:id="12"/>
+      <w:bookmarkStart w:id="29" w:name="wp5"/>
+      <w:bookmarkStart w:id="30" w:name="_Toc140568779"/>
+      <w:bookmarkStart w:id="31" w:name="_Toc140568836"/>
+      <w:bookmarkEnd w:id="13"/>
+      <w:bookmarkEnd w:id="26"/>
       <w:r>
         <w:t>1.5 Data Dissemination: Observatory</w:t>
       </w:r>
+      <w:bookmarkEnd w:id="30"/>
+      <w:bookmarkEnd w:id="31"/>
     </w:p>
     <w:p>
       <w:pPr>
@@ -3677,11 +6707,15 @@
       <w:pPr>
         <w:pStyle w:val="Heading2"/>
       </w:pPr>
-      <w:bookmarkStart w:id="14" w:name="data-reuse-1"/>
-      <w:bookmarkEnd w:id="13"/>
+      <w:bookmarkStart w:id="32" w:name="data-reuse-1"/>
+      <w:bookmarkStart w:id="33" w:name="_Toc140568780"/>
+      <w:bookmarkStart w:id="34" w:name="_Toc140568837"/>
+      <w:bookmarkEnd w:id="29"/>
       <w:r>
         <w:t>1.6 Data Reuse</w:t>
       </w:r>
+      <w:bookmarkEnd w:id="33"/>
+      <w:bookmarkEnd w:id="34"/>
     </w:p>
     <w:p>
       <w:pPr>
@@ -3901,7 +6935,14 @@
               <w:rPr>
                 <w:lang w:val="en-GB"/>
               </w:rPr>
-              <w:t>Re-used data will be made further re-usable on similar terms we receive them.</w:t>
+              <w:t xml:space="preserve">Re-used data will be made further re-usable </w:t>
+            </w:r>
+            <w:r>
+              <w:rPr>
+                <w:lang w:val="en-GB"/>
+              </w:rPr>
+              <w:lastRenderedPageBreak/>
+              <w:t>on similar terms we receive them.</w:t>
             </w:r>
           </w:p>
         </w:tc>
@@ -4523,6 +7564,7 @@
               <w:jc w:val="left"/>
             </w:pPr>
             <w:r>
+              <w:lastRenderedPageBreak/>
               <w:t>blogpost documents</w:t>
             </w:r>
           </w:p>
@@ -4561,14 +7603,7 @@
               <w:rPr>
                 <w:lang w:val="en-GB"/>
               </w:rPr>
-              <w:t xml:space="preserve">On the Open Music Europe project website and on the Digital Music Observatory web </w:t>
-            </w:r>
-            <w:r>
-              <w:rPr>
-                <w:lang w:val="en-GB"/>
-              </w:rPr>
-              <w:lastRenderedPageBreak/>
-              <w:t>resources’ website interface.</w:t>
+              <w:t>On the Open Music Europe project website and on the Digital Music Observatory web resources’ website interface.</w:t>
             </w:r>
           </w:p>
         </w:tc>
@@ -4581,7 +7616,6 @@
               <w:jc w:val="left"/>
             </w:pPr>
             <w:r>
-              <w:lastRenderedPageBreak/>
               <w:t>CC-BY license</w:t>
             </w:r>
           </w:p>
@@ -4738,21 +7772,29 @@
       <w:pPr>
         <w:pStyle w:val="Heading1"/>
       </w:pPr>
-      <w:bookmarkStart w:id="15" w:name="FAIR-data"/>
-      <w:bookmarkEnd w:id="2"/>
-      <w:bookmarkEnd w:id="14"/>
+      <w:bookmarkStart w:id="35" w:name="FAIR-data"/>
+      <w:bookmarkStart w:id="36" w:name="_Toc140568781"/>
+      <w:bookmarkStart w:id="37" w:name="_Toc140568838"/>
+      <w:bookmarkEnd w:id="1"/>
+      <w:bookmarkEnd w:id="32"/>
       <w:r>
         <w:t>2. FAIR data</w:t>
       </w:r>
+      <w:bookmarkEnd w:id="36"/>
+      <w:bookmarkEnd w:id="37"/>
     </w:p>
     <w:p>
       <w:pPr>
         <w:pStyle w:val="Heading2"/>
       </w:pPr>
-      <w:bookmarkStart w:id="16" w:name="X96b5aaeb18454504e4beb08c0ec5bbb9088e3cb"/>
+      <w:bookmarkStart w:id="38" w:name="X96b5aaeb18454504e4beb08c0ec5bbb9088e3cb"/>
+      <w:bookmarkStart w:id="39" w:name="_Toc140568782"/>
+      <w:bookmarkStart w:id="40" w:name="_Toc140568839"/>
       <w:r>
         <w:t>2.1. Making data findable, including provisions for metadata</w:t>
       </w:r>
+      <w:bookmarkEnd w:id="39"/>
+      <w:bookmarkEnd w:id="40"/>
     </w:p>
     <w:tbl>
       <w:tblPr>
@@ -4913,11 +7955,15 @@
       <w:pPr>
         <w:pStyle w:val="Heading2"/>
       </w:pPr>
-      <w:bookmarkStart w:id="17" w:name="use-of-persistent-identifiers"/>
-      <w:bookmarkEnd w:id="16"/>
+      <w:bookmarkStart w:id="41" w:name="use-of-persistent-identifiers"/>
+      <w:bookmarkStart w:id="42" w:name="_Toc140568783"/>
+      <w:bookmarkStart w:id="43" w:name="_Toc140568840"/>
+      <w:bookmarkEnd w:id="38"/>
       <w:r>
         <w:t>2.1.1 Use of persistent identifiers</w:t>
       </w:r>
+      <w:bookmarkEnd w:id="42"/>
+      <w:bookmarkEnd w:id="43"/>
     </w:p>
     <w:tbl>
       <w:tblPr>
@@ -5126,7 +8172,14 @@
         <w:rPr>
           <w:lang w:val="en-GB"/>
         </w:rPr>
-        <w:t xml:space="preserve"> with a new DOI. All our visualizations will have a DOI on </w:t>
+        <w:t xml:space="preserve"> with a new DOI. All our visualizations will </w:t>
+      </w:r>
+      <w:r>
+        <w:rPr>
+          <w:lang w:val="en-GB"/>
+        </w:rPr>
+        <w:lastRenderedPageBreak/>
+        <w:t xml:space="preserve">have a DOI on </w:t>
       </w:r>
       <w:proofErr w:type="spellStart"/>
       <w:r>
@@ -5153,7 +8206,6 @@
         <w:rPr>
           <w:lang w:val="en-GB"/>
         </w:rPr>
-        <w:lastRenderedPageBreak/>
         <w:t>ISMN: ISMN is the International Standard Music Number. It is a unique number for the identification of all notated music editions from all over the world. We use it in the creation of diversity indicators, in the original inventory microdata datasets.</w:t>
       </w:r>
     </w:p>
@@ -5227,10 +8279,14 @@
       <w:pPr>
         <w:pStyle w:val="Heading3"/>
       </w:pPr>
-      <w:bookmarkStart w:id="18" w:name="datasets"/>
+      <w:bookmarkStart w:id="44" w:name="datasets"/>
+      <w:bookmarkStart w:id="45" w:name="_Toc140568784"/>
+      <w:bookmarkStart w:id="46" w:name="_Toc140568841"/>
       <w:r>
         <w:t>Datasets</w:t>
       </w:r>
+      <w:bookmarkEnd w:id="45"/>
+      <w:bookmarkEnd w:id="46"/>
     </w:p>
     <w:p>
       <w:pPr>
@@ -5363,12 +8419,16 @@
       <w:pPr>
         <w:pStyle w:val="Heading3"/>
       </w:pPr>
-      <w:bookmarkStart w:id="19" w:name="visualizations."/>
-      <w:bookmarkEnd w:id="18"/>
+      <w:bookmarkStart w:id="47" w:name="visualizations."/>
+      <w:bookmarkStart w:id="48" w:name="_Toc140568785"/>
+      <w:bookmarkStart w:id="49" w:name="_Toc140568842"/>
+      <w:bookmarkEnd w:id="44"/>
       <w:r>
         <w:lastRenderedPageBreak/>
         <w:t>Visualizations.</w:t>
       </w:r>
+      <w:bookmarkEnd w:id="48"/>
+      <w:bookmarkEnd w:id="49"/>
     </w:p>
     <w:tbl>
       <w:tblPr>
@@ -5464,11 +8524,15 @@
       <w:pPr>
         <w:pStyle w:val="Heading3"/>
       </w:pPr>
-      <w:bookmarkStart w:id="20" w:name="documents"/>
-      <w:bookmarkEnd w:id="19"/>
+      <w:bookmarkStart w:id="50" w:name="documents"/>
+      <w:bookmarkStart w:id="51" w:name="_Toc140568786"/>
+      <w:bookmarkStart w:id="52" w:name="_Toc140568843"/>
+      <w:bookmarkEnd w:id="47"/>
       <w:r>
         <w:t>Documents</w:t>
       </w:r>
+      <w:bookmarkEnd w:id="51"/>
+      <w:bookmarkEnd w:id="52"/>
     </w:p>
     <w:p>
       <w:pPr>
@@ -5528,21 +8592,29 @@
       <w:pPr>
         <w:pStyle w:val="Heading3"/>
       </w:pPr>
-      <w:bookmarkStart w:id="21" w:name="metadata"/>
-      <w:bookmarkEnd w:id="20"/>
+      <w:bookmarkStart w:id="53" w:name="metadata"/>
+      <w:bookmarkStart w:id="54" w:name="_Toc140568787"/>
+      <w:bookmarkStart w:id="55" w:name="_Toc140568844"/>
+      <w:bookmarkEnd w:id="50"/>
       <w:r>
         <w:t>Metadata</w:t>
       </w:r>
+      <w:bookmarkEnd w:id="54"/>
+      <w:bookmarkEnd w:id="55"/>
     </w:p>
     <w:p>
       <w:pPr>
         <w:pStyle w:val="Heading3"/>
       </w:pPr>
-      <w:bookmarkStart w:id="22" w:name="rich-metadata-for-discovery"/>
-      <w:bookmarkEnd w:id="21"/>
+      <w:bookmarkStart w:id="56" w:name="rich-metadata-for-discovery"/>
+      <w:bookmarkStart w:id="57" w:name="_Toc140568788"/>
+      <w:bookmarkStart w:id="58" w:name="_Toc140568845"/>
+      <w:bookmarkEnd w:id="53"/>
       <w:r>
         <w:t>2.1.2 Rich metadata for discovery</w:t>
       </w:r>
+      <w:bookmarkEnd w:id="57"/>
+      <w:bookmarkEnd w:id="58"/>
     </w:p>
     <w:tbl>
       <w:tblPr>
@@ -5721,11 +8793,15 @@
       <w:pPr>
         <w:pStyle w:val="Heading3"/>
       </w:pPr>
-      <w:bookmarkStart w:id="23" w:name="search-keywords"/>
-      <w:bookmarkEnd w:id="22"/>
+      <w:bookmarkStart w:id="59" w:name="search-keywords"/>
+      <w:bookmarkStart w:id="60" w:name="_Toc140568789"/>
+      <w:bookmarkStart w:id="61" w:name="_Toc140568846"/>
+      <w:bookmarkEnd w:id="56"/>
       <w:r>
         <w:t>2.1.3 Search keywords</w:t>
       </w:r>
+      <w:bookmarkEnd w:id="60"/>
+      <w:bookmarkEnd w:id="61"/>
     </w:p>
     <w:tbl>
       <w:tblPr>
@@ -6011,12 +9087,16 @@
       <w:pPr>
         <w:pStyle w:val="Heading2"/>
       </w:pPr>
-      <w:bookmarkStart w:id="24" w:name="machine-actionable-metadata"/>
-      <w:bookmarkEnd w:id="17"/>
-      <w:bookmarkEnd w:id="23"/>
+      <w:bookmarkStart w:id="62" w:name="machine-actionable-metadata"/>
+      <w:bookmarkStart w:id="63" w:name="_Toc140568790"/>
+      <w:bookmarkStart w:id="64" w:name="_Toc140568847"/>
+      <w:bookmarkEnd w:id="41"/>
+      <w:bookmarkEnd w:id="59"/>
       <w:r>
         <w:t>2.1.4 Machine actionable metadata</w:t>
       </w:r>
+      <w:bookmarkEnd w:id="63"/>
+      <w:bookmarkEnd w:id="64"/>
     </w:p>
     <w:tbl>
       <w:tblPr>
@@ -6170,11 +9250,15 @@
       <w:pPr>
         <w:pStyle w:val="Heading2"/>
       </w:pPr>
-      <w:bookmarkStart w:id="25" w:name="making-data-accessible"/>
-      <w:bookmarkEnd w:id="24"/>
+      <w:bookmarkStart w:id="65" w:name="making-data-accessible"/>
+      <w:bookmarkStart w:id="66" w:name="_Toc140568791"/>
+      <w:bookmarkStart w:id="67" w:name="_Toc140568848"/>
+      <w:bookmarkEnd w:id="62"/>
       <w:r>
         <w:t>2.2 Making Data Accessible</w:t>
       </w:r>
+      <w:bookmarkEnd w:id="66"/>
+      <w:bookmarkEnd w:id="67"/>
     </w:p>
     <w:p>
       <w:pPr>
@@ -6221,11 +9305,15 @@
       <w:pPr>
         <w:pStyle w:val="Heading2"/>
       </w:pPr>
-      <w:bookmarkStart w:id="26" w:name="repositories"/>
-      <w:bookmarkEnd w:id="25"/>
+      <w:bookmarkStart w:id="68" w:name="repositories"/>
+      <w:bookmarkStart w:id="69" w:name="_Toc140568792"/>
+      <w:bookmarkStart w:id="70" w:name="_Toc140568849"/>
+      <w:bookmarkEnd w:id="65"/>
       <w:r>
         <w:t>2.2.1 Repositories</w:t>
       </w:r>
+      <w:bookmarkEnd w:id="69"/>
+      <w:bookmarkEnd w:id="70"/>
     </w:p>
     <w:tbl>
       <w:tblPr>
@@ -6593,10 +9681,14 @@
       <w:pPr>
         <w:pStyle w:val="Heading3"/>
       </w:pPr>
-      <w:bookmarkStart w:id="27" w:name="metadata-1"/>
+      <w:bookmarkStart w:id="71" w:name="metadata-1"/>
+      <w:bookmarkStart w:id="72" w:name="_Toc140568793"/>
+      <w:bookmarkStart w:id="73" w:name="_Toc140568850"/>
       <w:r>
         <w:t>2.2.3 Metadata</w:t>
       </w:r>
+      <w:bookmarkEnd w:id="72"/>
+      <w:bookmarkEnd w:id="73"/>
     </w:p>
     <w:tbl>
       <w:tblPr>
@@ -7022,12 +10114,16 @@
       <w:pPr>
         <w:pStyle w:val="Heading2"/>
       </w:pPr>
-      <w:bookmarkStart w:id="28" w:name="making-data-interoperable"/>
-      <w:bookmarkEnd w:id="26"/>
-      <w:bookmarkEnd w:id="27"/>
+      <w:bookmarkStart w:id="74" w:name="making-data-interoperable"/>
+      <w:bookmarkStart w:id="75" w:name="_Toc140568794"/>
+      <w:bookmarkStart w:id="76" w:name="_Toc140568851"/>
+      <w:bookmarkEnd w:id="68"/>
+      <w:bookmarkEnd w:id="71"/>
       <w:r>
         <w:t>2.3. Making Data Interoperable</w:t>
       </w:r>
+      <w:bookmarkEnd w:id="75"/>
+      <w:bookmarkEnd w:id="76"/>
     </w:p>
     <w:tbl>
       <w:tblPr>
@@ -7257,10 +10353,14 @@
       <w:pPr>
         <w:pStyle w:val="Heading3"/>
       </w:pPr>
-      <w:bookmarkStart w:id="29" w:name="X221f190c9280e195f052011ad151970dd459a7a"/>
+      <w:bookmarkStart w:id="77" w:name="X221f190c9280e195f052011ad151970dd459a7a"/>
+      <w:bookmarkStart w:id="78" w:name="_Toc140568795"/>
+      <w:bookmarkStart w:id="79" w:name="_Toc140568852"/>
       <w:r>
         <w:t>Commonly used ontologies, vocabularies, and data models</w:t>
       </w:r>
+      <w:bookmarkEnd w:id="78"/>
+      <w:bookmarkEnd w:id="79"/>
     </w:p>
     <w:p>
       <w:pPr>
@@ -7403,7 +10503,7 @@
       </w:r>
     </w:p>
     <w:p>
-      <w:bookmarkStart w:id="30" w:name="qualified-references"/>
+      <w:bookmarkStart w:id="80" w:name="qualified-references"/>
       <w:r>
         <w:t>Qualified references</w:t>
       </w:r>
@@ -7584,12 +10684,16 @@
       <w:pPr>
         <w:pStyle w:val="Heading3"/>
       </w:pPr>
-      <w:bookmarkStart w:id="31" w:name="X98fd4a8261ff52702a9adb4ce5094d6b70166b1"/>
-      <w:bookmarkEnd w:id="29"/>
-      <w:bookmarkEnd w:id="30"/>
+      <w:bookmarkStart w:id="81" w:name="X98fd4a8261ff52702a9adb4ce5094d6b70166b1"/>
+      <w:bookmarkStart w:id="82" w:name="_Toc140568796"/>
+      <w:bookmarkStart w:id="83" w:name="_Toc140568853"/>
+      <w:bookmarkEnd w:id="77"/>
+      <w:bookmarkEnd w:id="80"/>
       <w:r>
         <w:t>Data exchange and re-use across disciplines</w:t>
       </w:r>
+      <w:bookmarkEnd w:id="82"/>
+      <w:bookmarkEnd w:id="83"/>
     </w:p>
     <w:p>
       <w:pPr>
@@ -7608,11 +10712,15 @@
       <w:pPr>
         <w:pStyle w:val="Heading3"/>
       </w:pPr>
-      <w:bookmarkStart w:id="32" w:name="data-exchange-in-the-music-sector"/>
-      <w:bookmarkEnd w:id="31"/>
+      <w:bookmarkStart w:id="84" w:name="data-exchange-in-the-music-sector"/>
+      <w:bookmarkStart w:id="85" w:name="_Toc140568797"/>
+      <w:bookmarkStart w:id="86" w:name="_Toc140568854"/>
+      <w:bookmarkEnd w:id="81"/>
       <w:r>
         <w:t>Data exchange in the music sector</w:t>
       </w:r>
+      <w:bookmarkEnd w:id="85"/>
+      <w:bookmarkEnd w:id="86"/>
     </w:p>
     <w:p>
       <w:pPr>
@@ -7685,9 +10793,11 @@
       <w:pPr>
         <w:pStyle w:val="Heading2"/>
       </w:pPr>
-      <w:bookmarkStart w:id="33" w:name="increase-data-re-use"/>
-      <w:bookmarkEnd w:id="28"/>
-      <w:bookmarkEnd w:id="32"/>
+      <w:bookmarkStart w:id="87" w:name="increase-data-re-use"/>
+      <w:bookmarkStart w:id="88" w:name="_Toc140568798"/>
+      <w:bookmarkStart w:id="89" w:name="_Toc140568855"/>
+      <w:bookmarkEnd w:id="74"/>
+      <w:bookmarkEnd w:id="84"/>
       <w:r>
         <w:t>2.4. Increase data re-</w:t>
       </w:r>
@@ -7695,6 +10805,8 @@
       <w:r>
         <w:t>use</w:t>
       </w:r>
+      <w:bookmarkEnd w:id="88"/>
+      <w:bookmarkEnd w:id="89"/>
       <w:proofErr w:type="gramEnd"/>
     </w:p>
     <w:p>
@@ -7727,10 +10839,14 @@
       <w:pPr>
         <w:pStyle w:val="Heading3"/>
       </w:pPr>
-      <w:bookmarkStart w:id="34" w:name="documentation-standards"/>
+      <w:bookmarkStart w:id="90" w:name="documentation-standards"/>
+      <w:bookmarkStart w:id="91" w:name="_Toc140568799"/>
+      <w:bookmarkStart w:id="92" w:name="_Toc140568856"/>
       <w:r>
         <w:t>Documentation standards</w:t>
       </w:r>
+      <w:bookmarkEnd w:id="91"/>
+      <w:bookmarkEnd w:id="92"/>
     </w:p>
     <w:tbl>
       <w:tblPr>
@@ -7997,11 +11113,15 @@
       <w:pPr>
         <w:pStyle w:val="Heading3"/>
       </w:pPr>
-      <w:bookmarkStart w:id="35" w:name="good-data-semantics"/>
-      <w:bookmarkEnd w:id="34"/>
+      <w:bookmarkStart w:id="93" w:name="good-data-semantics"/>
+      <w:bookmarkStart w:id="94" w:name="_Toc140568800"/>
+      <w:bookmarkStart w:id="95" w:name="_Toc140568857"/>
+      <w:bookmarkEnd w:id="90"/>
       <w:r>
         <w:t>Good data semantics</w:t>
       </w:r>
+      <w:bookmarkEnd w:id="94"/>
+      <w:bookmarkEnd w:id="95"/>
     </w:p>
     <w:p>
       <w:pPr>
@@ -8170,12 +11290,16 @@
       <w:pPr>
         <w:pStyle w:val="Heading3"/>
       </w:pPr>
-      <w:bookmarkStart w:id="36" w:name="api-access"/>
-      <w:bookmarkEnd w:id="35"/>
+      <w:bookmarkStart w:id="96" w:name="api-access"/>
+      <w:bookmarkStart w:id="97" w:name="_Toc140568801"/>
+      <w:bookmarkStart w:id="98" w:name="_Toc140568858"/>
+      <w:bookmarkEnd w:id="93"/>
       <w:r>
         <w:lastRenderedPageBreak/>
         <w:t>API access</w:t>
       </w:r>
+      <w:bookmarkEnd w:id="97"/>
+      <w:bookmarkEnd w:id="98"/>
     </w:p>
     <w:p>
       <w:pPr>
@@ -8208,11 +11332,15 @@
       <w:pPr>
         <w:pStyle w:val="Heading3"/>
       </w:pPr>
-      <w:bookmarkStart w:id="37" w:name="data-licensing"/>
-      <w:bookmarkEnd w:id="36"/>
+      <w:bookmarkStart w:id="99" w:name="data-licensing"/>
+      <w:bookmarkStart w:id="100" w:name="_Toc140568802"/>
+      <w:bookmarkStart w:id="101" w:name="_Toc140568859"/>
+      <w:bookmarkEnd w:id="96"/>
       <w:r>
         <w:t>Data licensing</w:t>
       </w:r>
+      <w:bookmarkEnd w:id="100"/>
+      <w:bookmarkEnd w:id="101"/>
     </w:p>
     <w:tbl>
       <w:tblPr>
@@ -8451,11 +11579,15 @@
       <w:pPr>
         <w:pStyle w:val="Heading3"/>
       </w:pPr>
-      <w:bookmarkStart w:id="38" w:name="other-data"/>
-      <w:bookmarkEnd w:id="37"/>
+      <w:bookmarkStart w:id="102" w:name="other-data"/>
+      <w:bookmarkStart w:id="103" w:name="_Toc140568803"/>
+      <w:bookmarkStart w:id="104" w:name="_Toc140568860"/>
+      <w:bookmarkEnd w:id="99"/>
       <w:r>
         <w:t>Other data</w:t>
       </w:r>
+      <w:bookmarkEnd w:id="103"/>
+      <w:bookmarkEnd w:id="104"/>
     </w:p>
     <w:tbl>
       <w:tblPr>
@@ -8582,12 +11714,16 @@
       <w:pPr>
         <w:pStyle w:val="Heading2"/>
       </w:pPr>
-      <w:bookmarkStart w:id="39" w:name="quality"/>
-      <w:bookmarkEnd w:id="33"/>
-      <w:bookmarkEnd w:id="38"/>
+      <w:bookmarkStart w:id="105" w:name="quality"/>
+      <w:bookmarkStart w:id="106" w:name="_Toc140568804"/>
+      <w:bookmarkStart w:id="107" w:name="_Toc140568861"/>
+      <w:bookmarkEnd w:id="87"/>
+      <w:bookmarkEnd w:id="102"/>
       <w:r>
         <w:t>2.5 Quality Assurance</w:t>
       </w:r>
+      <w:bookmarkEnd w:id="106"/>
+      <w:bookmarkEnd w:id="107"/>
     </w:p>
     <w:tbl>
       <w:tblPr>
@@ -8711,10 +11847,14 @@
       <w:pPr>
         <w:pStyle w:val="Heading3"/>
       </w:pPr>
-      <w:bookmarkStart w:id="40" w:name="eurostat-indicator-design-principles"/>
+      <w:bookmarkStart w:id="108" w:name="eurostat-indicator-design-principles"/>
+      <w:bookmarkStart w:id="109" w:name="_Toc140568805"/>
+      <w:bookmarkStart w:id="110" w:name="_Toc140568862"/>
       <w:r>
         <w:t>Eurostat indicator design principles</w:t>
       </w:r>
+      <w:bookmarkEnd w:id="109"/>
+      <w:bookmarkEnd w:id="110"/>
     </w:p>
     <w:p>
       <w:pPr>
@@ -8754,21 +11894,29 @@
       <w:pPr>
         <w:pStyle w:val="Heading3"/>
       </w:pPr>
-      <w:bookmarkStart w:id="41" w:name="open-source"/>
-      <w:bookmarkEnd w:id="40"/>
+      <w:bookmarkStart w:id="111" w:name="open-source"/>
+      <w:bookmarkStart w:id="112" w:name="_Toc140568806"/>
+      <w:bookmarkStart w:id="113" w:name="_Toc140568863"/>
+      <w:bookmarkEnd w:id="108"/>
       <w:r>
         <w:t>Open source</w:t>
       </w:r>
+      <w:bookmarkEnd w:id="112"/>
+      <w:bookmarkEnd w:id="113"/>
     </w:p>
     <w:p>
       <w:pPr>
         <w:pStyle w:val="Heading3"/>
       </w:pPr>
-      <w:bookmarkStart w:id="42" w:name="internal-peer-review"/>
-      <w:bookmarkEnd w:id="41"/>
+      <w:bookmarkStart w:id="114" w:name="internal-peer-review"/>
+      <w:bookmarkStart w:id="115" w:name="_Toc140568807"/>
+      <w:bookmarkStart w:id="116" w:name="_Toc140568864"/>
+      <w:bookmarkEnd w:id="111"/>
       <w:r>
         <w:t>Internal peer review</w:t>
       </w:r>
+      <w:bookmarkEnd w:id="115"/>
+      <w:bookmarkEnd w:id="116"/>
     </w:p>
     <w:p>
       <w:pPr>
@@ -8826,12 +11974,16 @@
       <w:pPr>
         <w:pStyle w:val="Heading2"/>
       </w:pPr>
-      <w:bookmarkStart w:id="43" w:name="allocation-of-resources"/>
-      <w:bookmarkEnd w:id="39"/>
-      <w:bookmarkEnd w:id="42"/>
+      <w:bookmarkStart w:id="117" w:name="allocation-of-resources"/>
+      <w:bookmarkStart w:id="118" w:name="_Toc140568808"/>
+      <w:bookmarkStart w:id="119" w:name="_Toc140568865"/>
+      <w:bookmarkEnd w:id="105"/>
+      <w:bookmarkEnd w:id="114"/>
       <w:r>
         <w:t>4. Allocation of resources</w:t>
       </w:r>
+      <w:bookmarkEnd w:id="118"/>
+      <w:bookmarkEnd w:id="119"/>
     </w:p>
     <w:tbl>
       <w:tblPr>
@@ -9346,11 +12498,15 @@
       <w:pPr>
         <w:pStyle w:val="Heading2"/>
       </w:pPr>
-      <w:bookmarkStart w:id="44" w:name="data-security"/>
-      <w:bookmarkEnd w:id="43"/>
+      <w:bookmarkStart w:id="120" w:name="data-security"/>
+      <w:bookmarkStart w:id="121" w:name="_Toc140568809"/>
+      <w:bookmarkStart w:id="122" w:name="_Toc140568866"/>
+      <w:bookmarkEnd w:id="117"/>
       <w:r>
         <w:t>5. Data security</w:t>
       </w:r>
+      <w:bookmarkEnd w:id="121"/>
+      <w:bookmarkEnd w:id="122"/>
     </w:p>
     <w:tbl>
       <w:tblPr>
@@ -9645,11 +12801,15 @@
       <w:pPr>
         <w:pStyle w:val="Heading2"/>
       </w:pPr>
-      <w:bookmarkStart w:id="45" w:name="ethics"/>
-      <w:bookmarkEnd w:id="44"/>
+      <w:bookmarkStart w:id="123" w:name="ethics"/>
+      <w:bookmarkStart w:id="124" w:name="_Toc140568810"/>
+      <w:bookmarkStart w:id="125" w:name="_Toc140568867"/>
+      <w:bookmarkEnd w:id="120"/>
       <w:r>
         <w:t>6. Ethics</w:t>
       </w:r>
+      <w:bookmarkEnd w:id="124"/>
+      <w:bookmarkEnd w:id="125"/>
     </w:p>
     <w:tbl>
       <w:tblPr>
@@ -9909,12 +13069,16 @@
       <w:pPr>
         <w:pStyle w:val="Heading1"/>
       </w:pPr>
-      <w:bookmarkStart w:id="46" w:name="data-catalogue"/>
-      <w:bookmarkEnd w:id="15"/>
-      <w:bookmarkEnd w:id="45"/>
+      <w:bookmarkStart w:id="126" w:name="data-catalogue"/>
+      <w:bookmarkStart w:id="127" w:name="_Toc140568811"/>
+      <w:bookmarkStart w:id="128" w:name="_Toc140568868"/>
+      <w:bookmarkEnd w:id="35"/>
+      <w:bookmarkEnd w:id="123"/>
       <w:r>
         <w:t>Data Catalogue</w:t>
       </w:r>
+      <w:bookmarkEnd w:id="127"/>
+      <w:bookmarkEnd w:id="128"/>
     </w:p>
     <w:p>
       <w:pPr>
@@ -10368,7 +13532,7 @@
           <w:lang w:eastAsia="de-AT"/>
         </w:rPr>
       </w:pPr>
-      <w:bookmarkStart w:id="47" w:name="references"/>
+      <w:bookmarkStart w:id="129" w:name="references"/>
       <w:r>
         <w:br w:type="page"/>
       </w:r>
@@ -10377,19 +13541,23 @@
       <w:pPr>
         <w:pStyle w:val="Heading2"/>
       </w:pPr>
+      <w:bookmarkStart w:id="130" w:name="_Toc140568812"/>
+      <w:bookmarkStart w:id="131" w:name="_Toc140568869"/>
       <w:r>
         <w:lastRenderedPageBreak/>
         <w:t>References</w:t>
       </w:r>
-    </w:p>
-    <w:p>
-      <w:pPr>
-        <w:rPr>
-          <w:lang w:val="en-GB"/>
-        </w:rPr>
-      </w:pPr>
-      <w:bookmarkStart w:id="48" w:name="ref-Polifonia_Ontology_Network"/>
-      <w:bookmarkStart w:id="49" w:name="refs"/>
+      <w:bookmarkEnd w:id="130"/>
+      <w:bookmarkEnd w:id="131"/>
+    </w:p>
+    <w:p>
+      <w:pPr>
+        <w:rPr>
+          <w:lang w:val="en-GB"/>
+        </w:rPr>
+      </w:pPr>
+      <w:bookmarkStart w:id="132" w:name="ref-Polifonia_Ontology_Network"/>
+      <w:bookmarkStart w:id="133" w:name="refs"/>
       <w:r>
         <w:rPr>
           <w:lang w:val="en-GB"/>
@@ -10460,8 +13628,8 @@
           <w:lang w:val="en-GB"/>
         </w:rPr>
       </w:pPr>
-      <w:bookmarkStart w:id="50" w:name="ref-frank_guy_essnet-culture_2012"/>
-      <w:bookmarkEnd w:id="48"/>
+      <w:bookmarkStart w:id="134" w:name="ref-frank_guy_essnet-culture_2012"/>
+      <w:bookmarkEnd w:id="132"/>
       <w:r>
         <w:rPr>
           <w:lang w:val="en-GB"/>
@@ -10555,8 +13723,8 @@
       </w:r>
     </w:p>
     <w:p>
-      <w:bookmarkStart w:id="51" w:name="ref-opa_guidelines"/>
-      <w:bookmarkEnd w:id="50"/>
+      <w:bookmarkStart w:id="135" w:name="ref-opa_guidelines"/>
+      <w:bookmarkEnd w:id="134"/>
       <w:r>
         <w:rPr>
           <w:lang w:val="en-GB"/>
@@ -10581,8 +13749,8 @@
           <w:lang w:val="en-GB"/>
         </w:rPr>
       </w:pPr>
-      <w:bookmarkStart w:id="52" w:name="ref-emo_feasibility_2020"/>
-      <w:bookmarkEnd w:id="51"/>
+      <w:bookmarkStart w:id="136" w:name="ref-emo_feasibility_2020"/>
+      <w:bookmarkEnd w:id="135"/>
       <w:r>
         <w:rPr>
           <w:lang w:val="en-GB"/>
@@ -10657,8 +13825,8 @@
           <w:lang w:val="en-GB"/>
         </w:rPr>
       </w:pPr>
-      <w:bookmarkStart w:id="53" w:name="ref-datacite_4_4"/>
-      <w:bookmarkEnd w:id="52"/>
+      <w:bookmarkStart w:id="137" w:name="ref-datacite_4_4"/>
+      <w:bookmarkEnd w:id="136"/>
       <w:proofErr w:type="spellStart"/>
       <w:r>
         <w:rPr>
@@ -10737,8 +13905,8 @@
           <w:lang w:val="en-GB"/>
         </w:rPr>
       </w:pPr>
-      <w:bookmarkStart w:id="54" w:name="ref-DDI-Codebook_2_5"/>
-      <w:bookmarkEnd w:id="53"/>
+      <w:bookmarkStart w:id="138" w:name="ref-DDI-Codebook_2_5"/>
+      <w:bookmarkEnd w:id="137"/>
       <w:r>
         <w:rPr>
           <w:lang w:val="en-GB"/>
@@ -10781,8 +13949,8 @@
           <w:lang w:val="en-GB"/>
         </w:rPr>
       </w:pPr>
-      <w:bookmarkStart w:id="55" w:name="ref-digital_music_observatory_figshare"/>
-      <w:bookmarkEnd w:id="54"/>
+      <w:bookmarkStart w:id="139" w:name="ref-digital_music_observatory_figshare"/>
+      <w:bookmarkEnd w:id="138"/>
       <w:r>
         <w:rPr>
           <w:lang w:val="en-GB"/>
@@ -10825,8 +13993,8 @@
           <w:lang w:val="en-GB"/>
         </w:rPr>
       </w:pPr>
-      <w:bookmarkStart w:id="56" w:name="ref-digital_music_observatory_zenodo"/>
-      <w:bookmarkEnd w:id="55"/>
+      <w:bookmarkStart w:id="140" w:name="ref-digital_music_observatory_zenodo"/>
+      <w:bookmarkEnd w:id="139"/>
       <w:r>
         <w:rPr>
           <w:lang w:val="en-GB"/>
@@ -10869,8 +14037,8 @@
           <w:lang w:val="en-GB"/>
         </w:rPr>
       </w:pPr>
-      <w:bookmarkStart w:id="57" w:name="Xb2283191cfaf3875815586273bd6226cd887f96"/>
-      <w:bookmarkEnd w:id="56"/>
+      <w:bookmarkStart w:id="141" w:name="Xb2283191cfaf3875815586273bd6226cd887f96"/>
+      <w:bookmarkEnd w:id="140"/>
       <w:r>
         <w:rPr>
           <w:lang w:val="en-GB"/>
@@ -10913,8 +14081,8 @@
           <w:lang w:val="en-GB"/>
         </w:rPr>
       </w:pPr>
-      <w:bookmarkStart w:id="58" w:name="ref-horizon_europe_guide_2023"/>
-      <w:bookmarkEnd w:id="57"/>
+      <w:bookmarkStart w:id="142" w:name="ref-horizon_europe_guide_2023"/>
+      <w:bookmarkEnd w:id="141"/>
       <w:r>
         <w:rPr>
           <w:lang w:val="en-GB"/>
@@ -10943,8 +14111,8 @@
           <w:lang w:val="en-GB"/>
         </w:rPr>
       </w:pPr>
-      <w:bookmarkStart w:id="59" w:name="ref-ec_regulation_223-2009"/>
-      <w:bookmarkEnd w:id="58"/>
+      <w:bookmarkStart w:id="143" w:name="ref-ec_regulation_223-2009"/>
+      <w:bookmarkEnd w:id="142"/>
       <w:r>
         <w:rPr>
           <w:lang w:val="en-GB"/>
@@ -10987,8 +14155,8 @@
           <w:lang w:val="en-GB"/>
         </w:rPr>
       </w:pPr>
-      <w:bookmarkStart w:id="60" w:name="ref-eu_regulation_2019-1700"/>
-      <w:bookmarkEnd w:id="59"/>
+      <w:bookmarkStart w:id="144" w:name="ref-eu_regulation_2019-1700"/>
+      <w:bookmarkEnd w:id="143"/>
       <w:r>
         <w:rPr>
           <w:lang w:val="en-GB"/>
@@ -11024,8 +14192,8 @@
           <w:lang w:val="en-GB"/>
         </w:rPr>
       </w:pPr>
-      <w:bookmarkStart w:id="61" w:name="X8f49b37b7f864633c61bc20d899867ddafe6477"/>
-      <w:bookmarkEnd w:id="60"/>
+      <w:bookmarkStart w:id="145" w:name="X8f49b37b7f864633c61bc20d899867ddafe6477"/>
+      <w:bookmarkEnd w:id="144"/>
       <w:r>
         <w:rPr>
           <w:lang w:val="en-GB"/>
@@ -11068,8 +14236,8 @@
           <w:lang w:val="en-GB"/>
         </w:rPr>
       </w:pPr>
-      <w:bookmarkStart w:id="62" w:name="Xfa592b837181dea74283909e23483c6fa7774cf"/>
-      <w:bookmarkEnd w:id="61"/>
+      <w:bookmarkStart w:id="146" w:name="Xfa592b837181dea74283909e23483c6fa7774cf"/>
+      <w:bookmarkEnd w:id="145"/>
       <w:r>
         <w:rPr>
           <w:lang w:val="en-GB"/>
@@ -11112,8 +14280,8 @@
           <w:lang w:val="en-GB"/>
         </w:rPr>
       </w:pPr>
-      <w:bookmarkStart w:id="63" w:name="ref-de_haan_virtuele_2008"/>
-      <w:bookmarkEnd w:id="62"/>
+      <w:bookmarkStart w:id="147" w:name="ref-de_haan_virtuele_2008"/>
+      <w:bookmarkEnd w:id="146"/>
       <w:r>
         <w:rPr>
           <w:lang w:val="en-GB"/>
@@ -11303,8 +14471,8 @@
       </w:r>
     </w:p>
     <w:p>
-      <w:bookmarkStart w:id="64" w:name="ref-de_haan_nowadays_2012"/>
-      <w:bookmarkEnd w:id="63"/>
+      <w:bookmarkStart w:id="148" w:name="ref-de_haan_nowadays_2012"/>
+      <w:bookmarkEnd w:id="147"/>
       <w:r>
         <w:rPr>
           <w:lang w:val="en-GB"/>
@@ -11369,8 +14537,8 @@
           <w:lang w:val="en-GB"/>
         </w:rPr>
       </w:pPr>
-      <w:bookmarkStart w:id="65" w:name="ref-OPA_guardia_et_al_2020"/>
-      <w:bookmarkEnd w:id="64"/>
+      <w:bookmarkStart w:id="149" w:name="ref-OPA_guardia_et_al_2020"/>
+      <w:bookmarkEnd w:id="148"/>
       <w:proofErr w:type="spellStart"/>
       <w:r>
         <w:rPr>
@@ -11421,8 +14589,8 @@
           <w:lang w:val="en-GB"/>
         </w:rPr>
       </w:pPr>
-      <w:bookmarkStart w:id="66" w:name="Xc4b3ac6e92073d2da781fb3b36dfbd9cde2e3a2"/>
-      <w:bookmarkEnd w:id="65"/>
+      <w:bookmarkStart w:id="150" w:name="Xc4b3ac6e92073d2da781fb3b36dfbd9cde2e3a2"/>
+      <w:bookmarkEnd w:id="149"/>
       <w:proofErr w:type="spellStart"/>
       <w:r>
         <w:rPr>
@@ -11473,8 +14641,8 @@
           <w:lang w:val="en-GB"/>
         </w:rPr>
       </w:pPr>
-      <w:bookmarkStart w:id="67" w:name="Xb6553430bc88e4600f25a25c6073b93db6de7ae"/>
-      <w:bookmarkEnd w:id="66"/>
+      <w:bookmarkStart w:id="151" w:name="Xb6553430bc88e4600f25a25c6073b93db6de7ae"/>
+      <w:bookmarkEnd w:id="150"/>
       <w:r>
         <w:rPr>
           <w:lang w:val="en-GB"/>
@@ -11498,8 +14666,8 @@
       </w:r>
     </w:p>
     <w:p>
-      <w:bookmarkStart w:id="68" w:name="ref-open_music_europe_society_repository"/>
-      <w:bookmarkEnd w:id="67"/>
+      <w:bookmarkStart w:id="152" w:name="ref-open_music_europe_society_repository"/>
+      <w:bookmarkEnd w:id="151"/>
       <w:r>
         <w:rPr>
           <w:lang w:val="en-GB"/>
@@ -11524,8 +14692,8 @@
           <w:lang w:val="en-GB"/>
         </w:rPr>
       </w:pPr>
-      <w:bookmarkStart w:id="69" w:name="ref-open_music_europe_economy_repository"/>
-      <w:bookmarkEnd w:id="68"/>
+      <w:bookmarkStart w:id="153" w:name="ref-open_music_europe_economy_repository"/>
+      <w:bookmarkEnd w:id="152"/>
       <w:r>
         <w:t xml:space="preserve">———. 2023c. </w:t>
       </w:r>
@@ -11552,8 +14720,8 @@
       </w:r>
     </w:p>
     <w:p>
-      <w:bookmarkStart w:id="70" w:name="ref-openaire_horizon_2021"/>
-      <w:bookmarkEnd w:id="69"/>
+      <w:bookmarkStart w:id="154" w:name="ref-openaire_horizon_2021"/>
+      <w:bookmarkEnd w:id="153"/>
       <w:proofErr w:type="spellStart"/>
       <w:r>
         <w:rPr>
@@ -11586,8 +14754,8 @@
           <w:lang w:val="en-GB"/>
         </w:rPr>
       </w:pPr>
-      <w:bookmarkStart w:id="71" w:name="ref-openmuse_2023"/>
-      <w:bookmarkEnd w:id="70"/>
+      <w:bookmarkStart w:id="155" w:name="ref-openmuse_2023"/>
+      <w:bookmarkEnd w:id="154"/>
       <w:proofErr w:type="spellStart"/>
       <w:r>
         <w:rPr>
@@ -11624,8 +14792,8 @@
           <w:lang w:val="en-GB"/>
         </w:rPr>
       </w:pPr>
-      <w:bookmarkStart w:id="72" w:name="ref-polifonia_2021"/>
-      <w:bookmarkEnd w:id="71"/>
+      <w:bookmarkStart w:id="156" w:name="ref-polifonia_2021"/>
+      <w:bookmarkEnd w:id="155"/>
       <w:proofErr w:type="spellStart"/>
       <w:r>
         <w:rPr>
@@ -11677,8 +14845,8 @@
           <w:lang w:val="en-GB"/>
         </w:rPr>
       </w:pPr>
-      <w:bookmarkStart w:id="73" w:name="ref-sdmx_information_model_v3"/>
-      <w:bookmarkEnd w:id="72"/>
+      <w:bookmarkStart w:id="157" w:name="ref-sdmx_information_model_v3"/>
+      <w:bookmarkEnd w:id="156"/>
       <w:r>
         <w:rPr>
           <w:lang w:val="en-GB"/>
@@ -11721,8 +14889,8 @@
           <w:lang w:val="en-GB"/>
         </w:rPr>
       </w:pPr>
-      <w:bookmarkStart w:id="74" w:name="ref-cyganiak_rdf_2014"/>
-      <w:bookmarkEnd w:id="73"/>
+      <w:bookmarkStart w:id="158" w:name="ref-cyganiak_rdf_2014"/>
+      <w:bookmarkEnd w:id="157"/>
       <w:r>
         <w:rPr>
           <w:lang w:val="en-GB"/>
@@ -11760,8 +14928,8 @@
       </w:r>
     </w:p>
     <w:p>
-      <w:bookmarkStart w:id="75" w:name="ref-DCAT_2020"/>
-      <w:bookmarkEnd w:id="74"/>
+      <w:bookmarkStart w:id="159" w:name="ref-DCAT_2020"/>
+      <w:bookmarkEnd w:id="158"/>
       <w:r>
         <w:rPr>
           <w:lang w:val="en-GB"/>
@@ -11796,12 +14964,12 @@
       <w:r>
         <w:t>.</w:t>
       </w:r>
-      <w:bookmarkEnd w:id="3"/>
-    </w:p>
-    <w:bookmarkEnd w:id="46"/>
-    <w:bookmarkEnd w:id="47"/>
-    <w:bookmarkEnd w:id="49"/>
-    <w:bookmarkEnd w:id="75"/>
+      <w:bookmarkEnd w:id="2"/>
+    </w:p>
+    <w:bookmarkEnd w:id="126"/>
+    <w:bookmarkEnd w:id="129"/>
+    <w:bookmarkEnd w:id="133"/>
+    <w:bookmarkEnd w:id="159"/>
     <w:p>
       <w:pPr>
         <w:rPr>
@@ -11817,7 +14985,7 @@
         </w:rPr>
       </w:pPr>
     </w:p>
-    <w:bookmarkEnd w:id="1"/>
+    <w:bookmarkEnd w:id="3"/>
     <w:p>
       <w:pPr>
         <w:rPr>
@@ -11877,7 +15045,7 @@
     <w:sectPr>
       <w:pgSz w:w="11906" w:h="16838" w:code="9"/>
       <w:pgMar w:top="1588" w:right="1077" w:bottom="1440" w:left="1077" w:header="709" w:footer="567" w:gutter="0"/>
-      <w:pgNumType w:fmt="lowerRoman"/>
+      <w:pgNumType w:start="1"/>
       <w:cols w:space="708"/>
       <w:titlePg/>
       <w:docGrid w:linePitch="360"/>

</xml_diff>